<commit_message>
added more test graphs to the report
</commit_message>
<xml_diff>
--- a/report.docx
+++ b/report.docx
@@ -232,7 +232,61 @@
         <w:rPr>
           <w:u w:val="single"/>
         </w:rPr>
-        <w:t>, L=2, S1=~0.1, s2=~0.25, S3 =~0.45, S4=~0.2</w:t>
+        <w:t xml:space="preserve">, L=2, </w:t>
+      </w:r>
+      <w:r>
+        <w:rPr>
+          <w:u w:val="single"/>
+        </w:rPr>
+        <w:t>S</w:t>
+      </w:r>
+      <w:r>
+        <w:rPr>
+          <w:u w:val="single"/>
+        </w:rPr>
+        <w:t>1=~0.</w:t>
+      </w:r>
+      <w:r>
+        <w:rPr>
+          <w:u w:val="single"/>
+        </w:rPr>
+        <w:t>2</w:t>
+      </w:r>
+      <w:r>
+        <w:rPr>
+          <w:u w:val="single"/>
+        </w:rPr>
+        <w:t>, s2=~0.</w:t>
+      </w:r>
+      <w:r>
+        <w:rPr>
+          <w:u w:val="single"/>
+        </w:rPr>
+        <w:t>4</w:t>
+      </w:r>
+      <w:r>
+        <w:rPr>
+          <w:u w:val="single"/>
+        </w:rPr>
+        <w:t>5, S3 =~0.</w:t>
+      </w:r>
+      <w:r>
+        <w:rPr>
+          <w:u w:val="single"/>
+        </w:rPr>
+        <w:t>2</w:t>
+      </w:r>
+      <w:r>
+        <w:rPr>
+          <w:u w:val="single"/>
+        </w:rPr>
+        <w:t>5, S4=~0.</w:t>
+      </w:r>
+      <w:r>
+        <w:rPr>
+          <w:u w:val="single"/>
+        </w:rPr>
+        <w:t>1</w:t>
       </w:r>
       <w:r>
         <w:rPr>
@@ -253,9 +307,9 @@
           <w:rtl/>
         </w:rPr>
         <w:drawing>
-          <wp:inline distT="0" distB="0" distL="0" distR="0" wp14:anchorId="0BF6D050" wp14:editId="28F5BBA9">
-            <wp:extent cx="3762514" cy="2822112"/>
-            <wp:effectExtent l="0" t="0" r="0" b="0"/>
+          <wp:inline distT="0" distB="0" distL="0" distR="0" wp14:anchorId="0BF6D050" wp14:editId="4981D8F4">
+            <wp:extent cx="3941781" cy="2873829"/>
+            <wp:effectExtent l="0" t="0" r="1905" b="3175"/>
             <wp:docPr id="1500649875" name="Picture 1"/>
             <wp:cNvGraphicFramePr>
               <a:graphicFrameLocks xmlns:a="http://schemas.openxmlformats.org/drawingml/2006/main" noChangeAspect="1"/>
@@ -267,20 +321,27 @@
                     <pic:cNvPr id="1500649875" name=""/>
                     <pic:cNvPicPr/>
                   </pic:nvPicPr>
-                  <pic:blipFill>
+                  <pic:blipFill rotWithShape="1">
                     <a:blip r:embed="rId5"/>
-                    <a:stretch>
-                      <a:fillRect/>
-                    </a:stretch>
+                    <a:srcRect t="10682" r="8111"/>
+                    <a:stretch/>
                   </pic:blipFill>
-                  <pic:spPr>
+                  <pic:spPr bwMode="auto">
                     <a:xfrm>
                       <a:off x="0" y="0"/>
-                      <a:ext cx="3783778" cy="2838061"/>
+                      <a:ext cx="3983655" cy="2904358"/>
                     </a:xfrm>
                     <a:prstGeom prst="rect">
                       <a:avLst/>
                     </a:prstGeom>
+                    <a:ln>
+                      <a:noFill/>
+                    </a:ln>
+                    <a:extLst>
+                      <a:ext uri="{53640926-AAD7-44D8-BBD7-CCE9431645EC}">
+                        <a14:shadowObscured xmlns:a14="http://schemas.microsoft.com/office/drawing/2010/main"/>
+                      </a:ext>
+                    </a:extLst>
                   </pic:spPr>
                 </pic:pic>
               </a:graphicData>
@@ -334,7 +395,55 @@
         <w:rPr>
           <w:u w:val="single"/>
         </w:rPr>
-        <w:t>, L=2, S1=~0.1, s2=~0.25, S3 =~0.45, S4=~0.2</w:t>
+        <w:t xml:space="preserve">, L=2, </w:t>
+      </w:r>
+      <w:r>
+        <w:rPr>
+          <w:u w:val="single"/>
+        </w:rPr>
+        <w:t>S1=~0.</w:t>
+      </w:r>
+      <w:r>
+        <w:rPr>
+          <w:u w:val="single"/>
+        </w:rPr>
+        <w:t>2</w:t>
+      </w:r>
+      <w:r>
+        <w:rPr>
+          <w:u w:val="single"/>
+        </w:rPr>
+        <w:t>, s2=~0.</w:t>
+      </w:r>
+      <w:r>
+        <w:rPr>
+          <w:u w:val="single"/>
+        </w:rPr>
+        <w:t>4</w:t>
+      </w:r>
+      <w:r>
+        <w:rPr>
+          <w:u w:val="single"/>
+        </w:rPr>
+        <w:t>5, S3 =~0.</w:t>
+      </w:r>
+      <w:r>
+        <w:rPr>
+          <w:u w:val="single"/>
+        </w:rPr>
+        <w:t>2</w:t>
+      </w:r>
+      <w:r>
+        <w:rPr>
+          <w:u w:val="single"/>
+        </w:rPr>
+        <w:t>5, S4=~0.</w:t>
+      </w:r>
+      <w:r>
+        <w:rPr>
+          <w:u w:val="single"/>
+        </w:rPr>
+        <w:t>1</w:t>
       </w:r>
       <w:r>
         <w:rPr>
@@ -357,9 +466,9 @@
           <w:rtl/>
         </w:rPr>
         <w:drawing>
-          <wp:inline distT="0" distB="0" distL="0" distR="0" wp14:anchorId="4E4B46D9" wp14:editId="2A9589F1">
-            <wp:extent cx="3831464" cy="2873829"/>
-            <wp:effectExtent l="0" t="0" r="0" b="3175"/>
+          <wp:inline distT="0" distB="0" distL="0" distR="0" wp14:anchorId="4E4B46D9" wp14:editId="42A50B3C">
+            <wp:extent cx="3811856" cy="2831903"/>
+            <wp:effectExtent l="0" t="0" r="0" b="6985"/>
             <wp:docPr id="168179723" name="Picture 1"/>
             <wp:cNvGraphicFramePr>
               <a:graphicFrameLocks xmlns:a="http://schemas.openxmlformats.org/drawingml/2006/main" noChangeAspect="1"/>
@@ -371,20 +480,27 @@
                     <pic:cNvPr id="168179723" name=""/>
                     <pic:cNvPicPr/>
                   </pic:nvPicPr>
-                  <pic:blipFill>
+                  <pic:blipFill rotWithShape="1">
                     <a:blip r:embed="rId6"/>
-                    <a:stretch>
-                      <a:fillRect/>
-                    </a:stretch>
+                    <a:srcRect t="9442" r="8572"/>
+                    <a:stretch/>
                   </pic:blipFill>
-                  <pic:spPr>
+                  <pic:spPr bwMode="auto">
                     <a:xfrm>
                       <a:off x="0" y="0"/>
-                      <a:ext cx="3835910" cy="2877164"/>
+                      <a:ext cx="3835464" cy="2849442"/>
                     </a:xfrm>
                     <a:prstGeom prst="rect">
                       <a:avLst/>
                     </a:prstGeom>
+                    <a:ln>
+                      <a:noFill/>
+                    </a:ln>
+                    <a:extLst>
+                      <a:ext uri="{53640926-AAD7-44D8-BBD7-CCE9431645EC}">
+                        <a14:shadowObscured xmlns:a14="http://schemas.microsoft.com/office/drawing/2010/main"/>
+                      </a:ext>
+                    </a:extLst>
                   </pic:spPr>
                 </pic:pic>
               </a:graphicData>
@@ -430,7 +546,55 @@
         <w:rPr>
           <w:u w:val="single"/>
         </w:rPr>
-        <w:t>, L=2, S1=~0.1, s2=~0.25, S3 =~0.45, S4=~0.2</w:t>
+        <w:t xml:space="preserve">, L=2, </w:t>
+      </w:r>
+      <w:r>
+        <w:rPr>
+          <w:u w:val="single"/>
+        </w:rPr>
+        <w:t>S1=~0.</w:t>
+      </w:r>
+      <w:r>
+        <w:rPr>
+          <w:u w:val="single"/>
+        </w:rPr>
+        <w:t>2</w:t>
+      </w:r>
+      <w:r>
+        <w:rPr>
+          <w:u w:val="single"/>
+        </w:rPr>
+        <w:t>, s2=~0.</w:t>
+      </w:r>
+      <w:r>
+        <w:rPr>
+          <w:u w:val="single"/>
+        </w:rPr>
+        <w:t>4</w:t>
+      </w:r>
+      <w:r>
+        <w:rPr>
+          <w:u w:val="single"/>
+        </w:rPr>
+        <w:t>5, S3 =~0.</w:t>
+      </w:r>
+      <w:r>
+        <w:rPr>
+          <w:u w:val="single"/>
+        </w:rPr>
+        <w:t>2</w:t>
+      </w:r>
+      <w:r>
+        <w:rPr>
+          <w:u w:val="single"/>
+        </w:rPr>
+        <w:t>5, S4=~0.</w:t>
+      </w:r>
+      <w:r>
+        <w:rPr>
+          <w:u w:val="single"/>
+        </w:rPr>
+        <w:t>1</w:t>
       </w:r>
       <w:r>
         <w:rPr>
@@ -443,6 +607,9 @@
     <w:p>
       <w:pPr>
         <w:pStyle w:val="ListParagraph"/>
+        <w:rPr>
+          <w:rtl/>
+        </w:rPr>
       </w:pPr>
       <w:r>
         <w:rPr>
@@ -450,9 +617,9 @@
           <w:rtl/>
         </w:rPr>
         <w:drawing>
-          <wp:inline distT="0" distB="0" distL="0" distR="0" wp14:anchorId="12EA3CF0" wp14:editId="0382E7D2">
-            <wp:extent cx="3703167" cy="2777599"/>
-            <wp:effectExtent l="0" t="0" r="0" b="3810"/>
+          <wp:inline distT="0" distB="0" distL="0" distR="0" wp14:anchorId="12EA3CF0" wp14:editId="0D4B5282">
+            <wp:extent cx="3603305" cy="2681211"/>
+            <wp:effectExtent l="0" t="0" r="0" b="5080"/>
             <wp:docPr id="1530137980" name="Picture 1"/>
             <wp:cNvGraphicFramePr>
               <a:graphicFrameLocks xmlns:a="http://schemas.openxmlformats.org/drawingml/2006/main" noChangeAspect="1"/>
@@ -464,20 +631,960 @@
                     <pic:cNvPr id="1530137980" name=""/>
                     <pic:cNvPicPr/>
                   </pic:nvPicPr>
-                  <pic:blipFill>
+                  <pic:blipFill rotWithShape="1">
                     <a:blip r:embed="rId7"/>
-                    <a:stretch>
-                      <a:fillRect/>
-                    </a:stretch>
+                    <a:srcRect t="8428" r="7695"/>
+                    <a:stretch/>
                   </pic:blipFill>
-                  <pic:spPr>
+                  <pic:spPr bwMode="auto">
                     <a:xfrm>
                       <a:off x="0" y="0"/>
-                      <a:ext cx="3733630" cy="2800448"/>
+                      <a:ext cx="3664081" cy="2726434"/>
                     </a:xfrm>
                     <a:prstGeom prst="rect">
                       <a:avLst/>
                     </a:prstGeom>
+                    <a:ln>
+                      <a:noFill/>
+                    </a:ln>
+                    <a:extLst>
+                      <a:ext uri="{53640926-AAD7-44D8-BBD7-CCE9431645EC}">
+                        <a14:shadowObscured xmlns:a14="http://schemas.microsoft.com/office/drawing/2010/main"/>
+                      </a:ext>
+                    </a:extLst>
+                  </pic:spPr>
+                </pic:pic>
+              </a:graphicData>
+            </a:graphic>
+          </wp:inline>
+        </w:drawing>
+      </w:r>
+    </w:p>
+    <w:p>
+      <w:pPr>
+        <w:pStyle w:val="ListParagraph"/>
+        <w:rPr>
+          <w:rtl/>
+        </w:rPr>
+      </w:pPr>
+    </w:p>
+    <w:p>
+      <w:pPr>
+        <w:pStyle w:val="ListParagraph"/>
+        <w:rPr>
+          <w:rtl/>
+        </w:rPr>
+      </w:pPr>
+      <w:r>
+        <w:rPr>
+          <w:rFonts w:hint="cs"/>
+          <w:b/>
+          <w:bCs/>
+          <w:u w:val="single"/>
+        </w:rPr>
+        <w:t>P</w:t>
+      </w:r>
+      <w:r>
+        <w:rPr>
+          <w:b/>
+          <w:bCs/>
+          <w:u w:val="single"/>
+        </w:rPr>
+        <w:t>=0.</w:t>
+      </w:r>
+      <w:r>
+        <w:rPr>
+          <w:b/>
+          <w:bCs/>
+          <w:u w:val="single"/>
+        </w:rPr>
+        <w:t>65</w:t>
+      </w:r>
+      <w:r>
+        <w:rPr>
+          <w:u w:val="single"/>
+        </w:rPr>
+        <w:t xml:space="preserve">, L=2, </w:t>
+      </w:r>
+      <w:r>
+        <w:rPr>
+          <w:u w:val="single"/>
+        </w:rPr>
+        <w:t>S1=~0.</w:t>
+      </w:r>
+      <w:r>
+        <w:rPr>
+          <w:u w:val="single"/>
+        </w:rPr>
+        <w:t>2</w:t>
+      </w:r>
+      <w:r>
+        <w:rPr>
+          <w:u w:val="single"/>
+        </w:rPr>
+        <w:t>, s2=~0.</w:t>
+      </w:r>
+      <w:r>
+        <w:rPr>
+          <w:u w:val="single"/>
+        </w:rPr>
+        <w:t>4</w:t>
+      </w:r>
+      <w:r>
+        <w:rPr>
+          <w:u w:val="single"/>
+        </w:rPr>
+        <w:t>5, S3 =~0.</w:t>
+      </w:r>
+      <w:r>
+        <w:rPr>
+          <w:u w:val="single"/>
+        </w:rPr>
+        <w:t>2</w:t>
+      </w:r>
+      <w:r>
+        <w:rPr>
+          <w:u w:val="single"/>
+        </w:rPr>
+        <w:t>5, S4=~0.</w:t>
+      </w:r>
+      <w:r>
+        <w:rPr>
+          <w:u w:val="single"/>
+        </w:rPr>
+        <w:t>1</w:t>
+      </w:r>
+      <w:r>
+        <w:rPr>
+          <w:rFonts w:hint="cs"/>
+          <w:rtl/>
+        </w:rPr>
+        <w:t>:</w:t>
+      </w:r>
+    </w:p>
+    <w:p>
+      <w:pPr>
+        <w:pStyle w:val="ListParagraph"/>
+        <w:rPr>
+          <w:rtl/>
+        </w:rPr>
+      </w:pPr>
+      <w:r>
+        <w:rPr>
+          <w:rFonts w:cs="Arial"/>
+          <w:rtl/>
+        </w:rPr>
+        <w:drawing>
+          <wp:inline distT="0" distB="0" distL="0" distR="0" wp14:anchorId="4A89EC71" wp14:editId="1E066A0D">
+            <wp:extent cx="3718631" cy="2753249"/>
+            <wp:effectExtent l="0" t="0" r="0" b="9525"/>
+            <wp:docPr id="1442075703" name="Picture 1"/>
+            <wp:cNvGraphicFramePr>
+              <a:graphicFrameLocks xmlns:a="http://schemas.openxmlformats.org/drawingml/2006/main" noChangeAspect="1"/>
+            </wp:cNvGraphicFramePr>
+            <a:graphic xmlns:a="http://schemas.openxmlformats.org/drawingml/2006/main">
+              <a:graphicData uri="http://schemas.openxmlformats.org/drawingml/2006/picture">
+                <pic:pic xmlns:pic="http://schemas.openxmlformats.org/drawingml/2006/picture">
+                  <pic:nvPicPr>
+                    <pic:cNvPr id="1442075703" name=""/>
+                    <pic:cNvPicPr/>
+                  </pic:nvPicPr>
+                  <pic:blipFill rotWithShape="1">
+                    <a:blip r:embed="rId8"/>
+                    <a:srcRect t="9410" r="8228"/>
+                    <a:stretch/>
+                  </pic:blipFill>
+                  <pic:spPr bwMode="auto">
+                    <a:xfrm>
+                      <a:off x="0" y="0"/>
+                      <a:ext cx="3762532" cy="2785753"/>
+                    </a:xfrm>
+                    <a:prstGeom prst="rect">
+                      <a:avLst/>
+                    </a:prstGeom>
+                    <a:ln>
+                      <a:noFill/>
+                    </a:ln>
+                    <a:extLst>
+                      <a:ext uri="{53640926-AAD7-44D8-BBD7-CCE9431645EC}">
+                        <a14:shadowObscured xmlns:a14="http://schemas.microsoft.com/office/drawing/2010/main"/>
+                      </a:ext>
+                    </a:extLst>
+                  </pic:spPr>
+                </pic:pic>
+              </a:graphicData>
+            </a:graphic>
+          </wp:inline>
+        </w:drawing>
+      </w:r>
+    </w:p>
+    <w:p>
+      <w:pPr>
+        <w:pStyle w:val="ListParagraph"/>
+        <w:rPr>
+          <w:rtl/>
+        </w:rPr>
+      </w:pPr>
+      <w:r>
+        <w:rPr>
+          <w:rFonts w:hint="cs"/>
+          <w:u w:val="single"/>
+        </w:rPr>
+        <w:t>P</w:t>
+      </w:r>
+      <w:r>
+        <w:rPr>
+          <w:u w:val="single"/>
+        </w:rPr>
+        <w:t>=0.65</w:t>
+      </w:r>
+      <w:r>
+        <w:rPr>
+          <w:u w:val="single"/>
+        </w:rPr>
+        <w:t xml:space="preserve">, </w:t>
+      </w:r>
+      <w:r>
+        <w:rPr>
+          <w:b/>
+          <w:bCs/>
+          <w:u w:val="single"/>
+        </w:rPr>
+        <w:t>L=</w:t>
+      </w:r>
+      <w:r>
+        <w:rPr>
+          <w:b/>
+          <w:bCs/>
+          <w:u w:val="single"/>
+        </w:rPr>
+        <w:t>3</w:t>
+      </w:r>
+      <w:r>
+        <w:rPr>
+          <w:u w:val="single"/>
+        </w:rPr>
+        <w:t xml:space="preserve">, </w:t>
+      </w:r>
+      <w:r>
+        <w:rPr>
+          <w:u w:val="single"/>
+        </w:rPr>
+        <w:t>S1=~0.</w:t>
+      </w:r>
+      <w:r>
+        <w:rPr>
+          <w:u w:val="single"/>
+        </w:rPr>
+        <w:t>2</w:t>
+      </w:r>
+      <w:r>
+        <w:rPr>
+          <w:u w:val="single"/>
+        </w:rPr>
+        <w:t>, s2=~0.</w:t>
+      </w:r>
+      <w:r>
+        <w:rPr>
+          <w:u w:val="single"/>
+        </w:rPr>
+        <w:t>4</w:t>
+      </w:r>
+      <w:r>
+        <w:rPr>
+          <w:u w:val="single"/>
+        </w:rPr>
+        <w:t>5, S3 =~0.</w:t>
+      </w:r>
+      <w:r>
+        <w:rPr>
+          <w:u w:val="single"/>
+        </w:rPr>
+        <w:t>2</w:t>
+      </w:r>
+      <w:r>
+        <w:rPr>
+          <w:u w:val="single"/>
+        </w:rPr>
+        <w:t>5, S4=~0.</w:t>
+      </w:r>
+      <w:r>
+        <w:rPr>
+          <w:u w:val="single"/>
+        </w:rPr>
+        <w:t>1</w:t>
+      </w:r>
+      <w:r>
+        <w:rPr>
+          <w:rFonts w:hint="cs"/>
+          <w:rtl/>
+        </w:rPr>
+        <w:t>:</w:t>
+      </w:r>
+    </w:p>
+    <w:p>
+      <w:pPr>
+        <w:pStyle w:val="ListParagraph"/>
+        <w:rPr>
+          <w:rFonts w:hint="cs"/>
+          <w:rtl/>
+        </w:rPr>
+      </w:pPr>
+      <w:r>
+        <w:rPr>
+          <w:rFonts w:cs="Arial"/>
+          <w:rtl/>
+        </w:rPr>
+        <w:drawing>
+          <wp:inline distT="0" distB="0" distL="0" distR="0" wp14:anchorId="2F70C99A" wp14:editId="7B782022">
+            <wp:extent cx="3531464" cy="2603835"/>
+            <wp:effectExtent l="0" t="0" r="0" b="6350"/>
+            <wp:docPr id="943474556" name="Picture 1"/>
+            <wp:cNvGraphicFramePr>
+              <a:graphicFrameLocks xmlns:a="http://schemas.openxmlformats.org/drawingml/2006/main" noChangeAspect="1"/>
+            </wp:cNvGraphicFramePr>
+            <a:graphic xmlns:a="http://schemas.openxmlformats.org/drawingml/2006/main">
+              <a:graphicData uri="http://schemas.openxmlformats.org/drawingml/2006/picture">
+                <pic:pic xmlns:pic="http://schemas.openxmlformats.org/drawingml/2006/picture">
+                  <pic:nvPicPr>
+                    <pic:cNvPr id="943474556" name=""/>
+                    <pic:cNvPicPr/>
+                  </pic:nvPicPr>
+                  <pic:blipFill rotWithShape="1">
+                    <a:blip r:embed="rId9"/>
+                    <a:srcRect t="9231" r="7664"/>
+                    <a:stretch/>
+                  </pic:blipFill>
+                  <pic:spPr bwMode="auto">
+                    <a:xfrm>
+                      <a:off x="0" y="0"/>
+                      <a:ext cx="3592171" cy="2648596"/>
+                    </a:xfrm>
+                    <a:prstGeom prst="rect">
+                      <a:avLst/>
+                    </a:prstGeom>
+                    <a:ln>
+                      <a:noFill/>
+                    </a:ln>
+                    <a:extLst>
+                      <a:ext uri="{53640926-AAD7-44D8-BBD7-CCE9431645EC}">
+                        <a14:shadowObscured xmlns:a14="http://schemas.microsoft.com/office/drawing/2010/main"/>
+                      </a:ext>
+                    </a:extLst>
+                  </pic:spPr>
+                </pic:pic>
+              </a:graphicData>
+            </a:graphic>
+          </wp:inline>
+        </w:drawing>
+      </w:r>
+    </w:p>
+    <w:p>
+      <w:pPr>
+        <w:pStyle w:val="ListParagraph"/>
+        <w:rPr>
+          <w:rtl/>
+        </w:rPr>
+      </w:pPr>
+      <w:r>
+        <w:rPr>
+          <w:rFonts w:hint="cs"/>
+          <w:u w:val="single"/>
+        </w:rPr>
+        <w:lastRenderedPageBreak/>
+        <w:t>P</w:t>
+      </w:r>
+      <w:r>
+        <w:rPr>
+          <w:u w:val="single"/>
+        </w:rPr>
+        <w:t>=0.65</w:t>
+      </w:r>
+      <w:r>
+        <w:rPr>
+          <w:u w:val="single"/>
+        </w:rPr>
+        <w:t xml:space="preserve">, </w:t>
+      </w:r>
+      <w:r>
+        <w:rPr>
+          <w:b/>
+          <w:bCs/>
+          <w:u w:val="single"/>
+        </w:rPr>
+        <w:t>L=</w:t>
+      </w:r>
+      <w:r>
+        <w:rPr>
+          <w:b/>
+          <w:bCs/>
+          <w:u w:val="single"/>
+        </w:rPr>
+        <w:t>5</w:t>
+      </w:r>
+      <w:r>
+        <w:rPr>
+          <w:u w:val="single"/>
+        </w:rPr>
+        <w:t xml:space="preserve">, </w:t>
+      </w:r>
+      <w:r>
+        <w:rPr>
+          <w:u w:val="single"/>
+        </w:rPr>
+        <w:t>S1=~0.</w:t>
+      </w:r>
+      <w:r>
+        <w:rPr>
+          <w:u w:val="single"/>
+        </w:rPr>
+        <w:t>2</w:t>
+      </w:r>
+      <w:r>
+        <w:rPr>
+          <w:u w:val="single"/>
+        </w:rPr>
+        <w:t>, s2=~0.</w:t>
+      </w:r>
+      <w:r>
+        <w:rPr>
+          <w:u w:val="single"/>
+        </w:rPr>
+        <w:t>4</w:t>
+      </w:r>
+      <w:r>
+        <w:rPr>
+          <w:u w:val="single"/>
+        </w:rPr>
+        <w:t>5, S3 =~0.</w:t>
+      </w:r>
+      <w:r>
+        <w:rPr>
+          <w:u w:val="single"/>
+        </w:rPr>
+        <w:t>2</w:t>
+      </w:r>
+      <w:r>
+        <w:rPr>
+          <w:u w:val="single"/>
+        </w:rPr>
+        <w:t>5, S4=~0.</w:t>
+      </w:r>
+      <w:r>
+        <w:rPr>
+          <w:u w:val="single"/>
+        </w:rPr>
+        <w:t>1</w:t>
+      </w:r>
+      <w:r>
+        <w:rPr>
+          <w:rFonts w:hint="cs"/>
+          <w:rtl/>
+        </w:rPr>
+        <w:t>:</w:t>
+      </w:r>
+    </w:p>
+    <w:p>
+      <w:pPr>
+        <w:pStyle w:val="ListParagraph"/>
+        <w:rPr>
+          <w:rtl/>
+        </w:rPr>
+      </w:pPr>
+      <w:r>
+        <w:rPr>
+          <w:rFonts w:cs="Arial"/>
+          <w:rtl/>
+        </w:rPr>
+        <w:drawing>
+          <wp:inline distT="0" distB="0" distL="0" distR="0" wp14:anchorId="48518BE9" wp14:editId="2BC50199">
+            <wp:extent cx="3721705" cy="2746292"/>
+            <wp:effectExtent l="0" t="0" r="0" b="0"/>
+            <wp:docPr id="244910955" name="Picture 1"/>
+            <wp:cNvGraphicFramePr>
+              <a:graphicFrameLocks xmlns:a="http://schemas.openxmlformats.org/drawingml/2006/main" noChangeAspect="1"/>
+            </wp:cNvGraphicFramePr>
+            <a:graphic xmlns:a="http://schemas.openxmlformats.org/drawingml/2006/main">
+              <a:graphicData uri="http://schemas.openxmlformats.org/drawingml/2006/picture">
+                <pic:pic xmlns:pic="http://schemas.openxmlformats.org/drawingml/2006/picture">
+                  <pic:nvPicPr>
+                    <pic:cNvPr id="244910955" name=""/>
+                    <pic:cNvPicPr/>
+                  </pic:nvPicPr>
+                  <pic:blipFill rotWithShape="1">
+                    <a:blip r:embed="rId10"/>
+                    <a:srcRect t="8977" r="7479"/>
+                    <a:stretch/>
+                  </pic:blipFill>
+                  <pic:spPr bwMode="auto">
+                    <a:xfrm>
+                      <a:off x="0" y="0"/>
+                      <a:ext cx="3731636" cy="2753620"/>
+                    </a:xfrm>
+                    <a:prstGeom prst="rect">
+                      <a:avLst/>
+                    </a:prstGeom>
+                    <a:ln>
+                      <a:noFill/>
+                    </a:ln>
+                    <a:extLst>
+                      <a:ext uri="{53640926-AAD7-44D8-BBD7-CCE9431645EC}">
+                        <a14:shadowObscured xmlns:a14="http://schemas.microsoft.com/office/drawing/2010/main"/>
+                      </a:ext>
+                    </a:extLst>
+                  </pic:spPr>
+                </pic:pic>
+              </a:graphicData>
+            </a:graphic>
+          </wp:inline>
+        </w:drawing>
+      </w:r>
+    </w:p>
+    <w:p>
+      <w:pPr>
+        <w:pStyle w:val="ListParagraph"/>
+        <w:rPr>
+          <w:rtl/>
+        </w:rPr>
+      </w:pPr>
+      <w:r>
+        <w:rPr>
+          <w:rFonts w:hint="cs"/>
+          <w:u w:val="single"/>
+        </w:rPr>
+        <w:t>P</w:t>
+      </w:r>
+      <w:r>
+        <w:rPr>
+          <w:u w:val="single"/>
+        </w:rPr>
+        <w:t>=0.65</w:t>
+      </w:r>
+      <w:r>
+        <w:rPr>
+          <w:u w:val="single"/>
+        </w:rPr>
+        <w:t xml:space="preserve">, </w:t>
+      </w:r>
+      <w:r>
+        <w:rPr>
+          <w:b/>
+          <w:bCs/>
+          <w:u w:val="single"/>
+        </w:rPr>
+        <w:t>L=</w:t>
+      </w:r>
+      <w:r>
+        <w:rPr>
+          <w:b/>
+          <w:bCs/>
+          <w:u w:val="single"/>
+        </w:rPr>
+        <w:t>8</w:t>
+      </w:r>
+      <w:r>
+        <w:rPr>
+          <w:u w:val="single"/>
+        </w:rPr>
+        <w:t>, S1=~0.</w:t>
+      </w:r>
+      <w:r>
+        <w:rPr>
+          <w:u w:val="single"/>
+        </w:rPr>
+        <w:t>2</w:t>
+      </w:r>
+      <w:r>
+        <w:rPr>
+          <w:u w:val="single"/>
+        </w:rPr>
+        <w:t>, s2=~0.</w:t>
+      </w:r>
+      <w:r>
+        <w:rPr>
+          <w:u w:val="single"/>
+        </w:rPr>
+        <w:t>4</w:t>
+      </w:r>
+      <w:r>
+        <w:rPr>
+          <w:u w:val="single"/>
+        </w:rPr>
+        <w:t>5, S3 =~0.</w:t>
+      </w:r>
+      <w:r>
+        <w:rPr>
+          <w:u w:val="single"/>
+        </w:rPr>
+        <w:t>2</w:t>
+      </w:r>
+      <w:r>
+        <w:rPr>
+          <w:u w:val="single"/>
+        </w:rPr>
+        <w:t>5, S4=~0.</w:t>
+      </w:r>
+      <w:r>
+        <w:rPr>
+          <w:u w:val="single"/>
+        </w:rPr>
+        <w:t>1</w:t>
+      </w:r>
+      <w:r>
+        <w:rPr>
+          <w:rFonts w:hint="cs"/>
+          <w:rtl/>
+        </w:rPr>
+        <w:t>:</w:t>
+      </w:r>
+    </w:p>
+    <w:p>
+      <w:pPr>
+        <w:pStyle w:val="ListParagraph"/>
+        <w:rPr>
+          <w:rtl/>
+        </w:rPr>
+      </w:pPr>
+      <w:r>
+        <w:rPr>
+          <w:rFonts w:cs="Arial"/>
+          <w:rtl/>
+        </w:rPr>
+        <w:drawing>
+          <wp:inline distT="0" distB="0" distL="0" distR="0" wp14:anchorId="243B40E8" wp14:editId="419E417E">
+            <wp:extent cx="3767252" cy="2742068"/>
+            <wp:effectExtent l="0" t="0" r="5080" b="1270"/>
+            <wp:docPr id="827769815" name="Picture 1"/>
+            <wp:cNvGraphicFramePr>
+              <a:graphicFrameLocks xmlns:a="http://schemas.openxmlformats.org/drawingml/2006/main" noChangeAspect="1"/>
+            </wp:cNvGraphicFramePr>
+            <a:graphic xmlns:a="http://schemas.openxmlformats.org/drawingml/2006/main">
+              <a:graphicData uri="http://schemas.openxmlformats.org/drawingml/2006/picture">
+                <pic:pic xmlns:pic="http://schemas.openxmlformats.org/drawingml/2006/picture">
+                  <pic:nvPicPr>
+                    <pic:cNvPr id="827769815" name=""/>
+                    <pic:cNvPicPr/>
+                  </pic:nvPicPr>
+                  <pic:blipFill rotWithShape="1">
+                    <a:blip r:embed="rId11"/>
+                    <a:srcRect t="10418" r="7686"/>
+                    <a:stretch/>
+                  </pic:blipFill>
+                  <pic:spPr bwMode="auto">
+                    <a:xfrm>
+                      <a:off x="0" y="0"/>
+                      <a:ext cx="3787042" cy="2756473"/>
+                    </a:xfrm>
+                    <a:prstGeom prst="rect">
+                      <a:avLst/>
+                    </a:prstGeom>
+                    <a:ln>
+                      <a:noFill/>
+                    </a:ln>
+                    <a:extLst>
+                      <a:ext uri="{53640926-AAD7-44D8-BBD7-CCE9431645EC}">
+                        <a14:shadowObscured xmlns:a14="http://schemas.microsoft.com/office/drawing/2010/main"/>
+                      </a:ext>
+                    </a:extLst>
+                  </pic:spPr>
+                </pic:pic>
+              </a:graphicData>
+            </a:graphic>
+          </wp:inline>
+        </w:drawing>
+      </w:r>
+    </w:p>
+    <w:p>
+      <w:pPr>
+        <w:pStyle w:val="ListParagraph"/>
+        <w:rPr>
+          <w:rtl/>
+        </w:rPr>
+      </w:pPr>
+      <w:r>
+        <w:rPr>
+          <w:rFonts w:hint="cs"/>
+          <w:u w:val="single"/>
+        </w:rPr>
+        <w:t>P</w:t>
+      </w:r>
+      <w:r>
+        <w:rPr>
+          <w:u w:val="single"/>
+        </w:rPr>
+        <w:t xml:space="preserve">=0.65, </w:t>
+      </w:r>
+      <w:r>
+        <w:rPr>
+          <w:u w:val="single"/>
+        </w:rPr>
+        <w:t xml:space="preserve">L=2, </w:t>
+      </w:r>
+      <w:r>
+        <w:rPr>
+          <w:b/>
+          <w:bCs/>
+          <w:u w:val="single"/>
+        </w:rPr>
+        <w:t>S1=~0.</w:t>
+      </w:r>
+      <w:r>
+        <w:rPr>
+          <w:b/>
+          <w:bCs/>
+          <w:u w:val="single"/>
+        </w:rPr>
+        <w:t>25</w:t>
+      </w:r>
+      <w:r>
+        <w:rPr>
+          <w:b/>
+          <w:bCs/>
+          <w:u w:val="single"/>
+        </w:rPr>
+        <w:t>, s2=~0.25, S3 =~0.</w:t>
+      </w:r>
+      <w:r>
+        <w:rPr>
+          <w:b/>
+          <w:bCs/>
+          <w:u w:val="single"/>
+        </w:rPr>
+        <w:t>2</w:t>
+      </w:r>
+      <w:r>
+        <w:rPr>
+          <w:b/>
+          <w:bCs/>
+          <w:u w:val="single"/>
+        </w:rPr>
+        <w:t>5, S4=~0.2</w:t>
+      </w:r>
+      <w:r>
+        <w:rPr>
+          <w:b/>
+          <w:bCs/>
+          <w:u w:val="single"/>
+        </w:rPr>
+        <w:t>5</w:t>
+      </w:r>
+      <w:r>
+        <w:rPr>
+          <w:rFonts w:hint="cs"/>
+          <w:rtl/>
+        </w:rPr>
+        <w:t>:</w:t>
+      </w:r>
+    </w:p>
+    <w:p>
+      <w:pPr>
+        <w:pStyle w:val="ListParagraph"/>
+        <w:rPr>
+          <w:rtl/>
+        </w:rPr>
+      </w:pPr>
+      <w:r>
+        <w:rPr>
+          <w:rFonts w:cs="Arial"/>
+          <w:rtl/>
+        </w:rPr>
+        <w:drawing>
+          <wp:inline distT="0" distB="0" distL="0" distR="0" wp14:anchorId="2ECD0531" wp14:editId="2A8F15B0">
+            <wp:extent cx="3762086" cy="2743549"/>
+            <wp:effectExtent l="0" t="0" r="0" b="0"/>
+            <wp:docPr id="1144841789" name="Picture 1"/>
+            <wp:cNvGraphicFramePr>
+              <a:graphicFrameLocks xmlns:a="http://schemas.openxmlformats.org/drawingml/2006/main" noChangeAspect="1"/>
+            </wp:cNvGraphicFramePr>
+            <a:graphic xmlns:a="http://schemas.openxmlformats.org/drawingml/2006/main">
+              <a:graphicData uri="http://schemas.openxmlformats.org/drawingml/2006/picture">
+                <pic:pic xmlns:pic="http://schemas.openxmlformats.org/drawingml/2006/picture">
+                  <pic:nvPicPr>
+                    <pic:cNvPr id="1144841789" name=""/>
+                    <pic:cNvPicPr/>
+                  </pic:nvPicPr>
+                  <pic:blipFill rotWithShape="1">
+                    <a:blip r:embed="rId12"/>
+                    <a:srcRect t="10347" r="7790"/>
+                    <a:stretch/>
+                  </pic:blipFill>
+                  <pic:spPr bwMode="auto">
+                    <a:xfrm>
+                      <a:off x="0" y="0"/>
+                      <a:ext cx="3783072" cy="2758853"/>
+                    </a:xfrm>
+                    <a:prstGeom prst="rect">
+                      <a:avLst/>
+                    </a:prstGeom>
+                    <a:ln>
+                      <a:noFill/>
+                    </a:ln>
+                    <a:extLst>
+                      <a:ext uri="{53640926-AAD7-44D8-BBD7-CCE9431645EC}">
+                        <a14:shadowObscured xmlns:a14="http://schemas.microsoft.com/office/drawing/2010/main"/>
+                      </a:ext>
+                    </a:extLst>
+                  </pic:spPr>
+                </pic:pic>
+              </a:graphicData>
+            </a:graphic>
+          </wp:inline>
+        </w:drawing>
+      </w:r>
+    </w:p>
+    <w:p>
+      <w:pPr>
+        <w:pStyle w:val="ListParagraph"/>
+        <w:rPr>
+          <w:rtl/>
+        </w:rPr>
+      </w:pPr>
+      <w:r>
+        <w:rPr>
+          <w:rFonts w:hint="cs"/>
+          <w:u w:val="single"/>
+        </w:rPr>
+        <w:lastRenderedPageBreak/>
+        <w:t>P</w:t>
+      </w:r>
+      <w:r>
+        <w:rPr>
+          <w:u w:val="single"/>
+        </w:rPr>
+        <w:t>=0.65</w:t>
+      </w:r>
+      <w:r>
+        <w:rPr>
+          <w:u w:val="single"/>
+        </w:rPr>
+        <w:t>, L=2</w:t>
+      </w:r>
+      <w:r>
+        <w:rPr>
+          <w:u w:val="single"/>
+        </w:rPr>
+        <w:t>,</w:t>
+      </w:r>
+      <w:r>
+        <w:rPr>
+          <w:b/>
+          <w:bCs/>
+          <w:u w:val="single"/>
+        </w:rPr>
+        <w:t xml:space="preserve"> S1=~0.</w:t>
+      </w:r>
+      <w:r>
+        <w:rPr>
+          <w:b/>
+          <w:bCs/>
+          <w:u w:val="single"/>
+        </w:rPr>
+        <w:t>3</w:t>
+      </w:r>
+      <w:r>
+        <w:rPr>
+          <w:b/>
+          <w:bCs/>
+          <w:u w:val="single"/>
+        </w:rPr>
+        <w:t>5, s2=~0.</w:t>
+      </w:r>
+      <w:r>
+        <w:rPr>
+          <w:b/>
+          <w:bCs/>
+          <w:u w:val="single"/>
+        </w:rPr>
+        <w:t>4</w:t>
+      </w:r>
+      <w:r>
+        <w:rPr>
+          <w:b/>
+          <w:bCs/>
+          <w:u w:val="single"/>
+        </w:rPr>
+        <w:t>5, S3 =~0.</w:t>
+      </w:r>
+      <w:r>
+        <w:rPr>
+          <w:b/>
+          <w:bCs/>
+          <w:u w:val="single"/>
+        </w:rPr>
+        <w:t>1</w:t>
+      </w:r>
+      <w:r>
+        <w:rPr>
+          <w:b/>
+          <w:bCs/>
+          <w:u w:val="single"/>
+        </w:rPr>
+        <w:t>, S4=~0.</w:t>
+      </w:r>
+      <w:r>
+        <w:rPr>
+          <w:b/>
+          <w:bCs/>
+          <w:u w:val="single"/>
+        </w:rPr>
+        <w:t>1</w:t>
+      </w:r>
+      <w:r>
+        <w:rPr>
+          <w:rFonts w:hint="cs"/>
+          <w:rtl/>
+        </w:rPr>
+        <w:t>:</w:t>
+      </w:r>
+    </w:p>
+    <w:p>
+      <w:pPr>
+        <w:pStyle w:val="ListParagraph"/>
+        <w:rPr>
+          <w:rFonts w:hint="cs"/>
+        </w:rPr>
+      </w:pPr>
+      <w:r>
+        <w:rPr>
+          <w:rFonts w:cs="Arial"/>
+          <w:rtl/>
+        </w:rPr>
+        <w:drawing>
+          <wp:inline distT="0" distB="0" distL="0" distR="0" wp14:anchorId="487369AC" wp14:editId="52C84EDE">
+            <wp:extent cx="3933515" cy="2858756"/>
+            <wp:effectExtent l="0" t="0" r="0" b="0"/>
+            <wp:docPr id="520524041" name="Picture 1"/>
+            <wp:cNvGraphicFramePr>
+              <a:graphicFrameLocks xmlns:a="http://schemas.openxmlformats.org/drawingml/2006/main" noChangeAspect="1"/>
+            </wp:cNvGraphicFramePr>
+            <a:graphic xmlns:a="http://schemas.openxmlformats.org/drawingml/2006/main">
+              <a:graphicData uri="http://schemas.openxmlformats.org/drawingml/2006/picture">
+                <pic:pic xmlns:pic="http://schemas.openxmlformats.org/drawingml/2006/picture">
+                  <pic:nvPicPr>
+                    <pic:cNvPr id="520524041" name=""/>
+                    <pic:cNvPicPr/>
+                  </pic:nvPicPr>
+                  <pic:blipFill rotWithShape="1">
+                    <a:blip r:embed="rId13"/>
+                    <a:srcRect t="10922" r="8068"/>
+                    <a:stretch/>
+                  </pic:blipFill>
+                  <pic:spPr bwMode="auto">
+                    <a:xfrm>
+                      <a:off x="0" y="0"/>
+                      <a:ext cx="3944814" cy="2866968"/>
+                    </a:xfrm>
+                    <a:prstGeom prst="rect">
+                      <a:avLst/>
+                    </a:prstGeom>
+                    <a:ln>
+                      <a:noFill/>
+                    </a:ln>
+                    <a:extLst>
+                      <a:ext uri="{53640926-AAD7-44D8-BBD7-CCE9431645EC}">
+                        <a14:shadowObscured xmlns:a14="http://schemas.microsoft.com/office/drawing/2010/main"/>
+                      </a:ext>
+                    </a:extLst>
                   </pic:spPr>
                 </pic:pic>
               </a:graphicData>

</xml_diff>

<commit_message>
added the second section to the assignment
</commit_message>
<xml_diff>
--- a/report.docx
+++ b/report.docx
@@ -61,23 +61,7 @@
           <w:rFonts w:hint="cs"/>
           <w:rtl/>
         </w:rPr>
-        <w:t xml:space="preserve">אלעד </w:t>
-      </w:r>
-      <w:proofErr w:type="spellStart"/>
-      <w:r>
-        <w:rPr>
-          <w:rFonts w:hint="cs"/>
-          <w:rtl/>
-        </w:rPr>
-        <w:t>ויצנבליט</w:t>
-      </w:r>
-      <w:proofErr w:type="spellEnd"/>
-      <w:r>
-        <w:rPr>
-          <w:rFonts w:hint="cs"/>
-          <w:rtl/>
-        </w:rPr>
-        <w:t>, ת"ז - 315944611</w:t>
+        <w:t>אלעד ויצנבליט, ת"ז - 315944611</w:t>
       </w:r>
     </w:p>
     <w:p>
@@ -176,38 +160,84 @@
           <w:rFonts w:hint="cs"/>
           <w:rtl/>
         </w:rPr>
-        <w:t xml:space="preserve">נציג את ניסיונות השונים ע"י גרפים (אחוז מאמינים בכל איטרציה, כאשר ביצענו 10 הרצות לכל סט פרמטרים עם כמות </w:t>
-      </w:r>
-      <w:proofErr w:type="spellStart"/>
-      <w:r>
-        <w:rPr>
-          <w:rFonts w:hint="cs"/>
-          <w:rtl/>
-        </w:rPr>
-        <w:t>איטרציות</w:t>
-      </w:r>
-      <w:proofErr w:type="spellEnd"/>
-      <w:r>
-        <w:rPr>
-          <w:rFonts w:hint="cs"/>
-          <w:rtl/>
-        </w:rPr>
-        <w:t xml:space="preserve"> עד 50).</w:t>
-      </w:r>
-    </w:p>
-    <w:p>
-      <w:pPr>
-        <w:pStyle w:val="ListParagraph"/>
-        <w:rPr>
-          <w:rtl/>
-        </w:rPr>
-      </w:pPr>
-    </w:p>
-    <w:p>
-      <w:pPr>
-        <w:pStyle w:val="ListParagraph"/>
-        <w:rPr>
-          <w:rFonts w:hint="cs"/>
+        <w:t>נציג את ניסיונות השונים ע"י גרפים (אחוז מאמינים בכל איטרציה, כאשר ביצענו 10 הרצות לכל סט פרמטרים עם כמות איטרציות עד 50).</w:t>
+      </w:r>
+    </w:p>
+    <w:p>
+      <w:pPr>
+        <w:pStyle w:val="ListParagraph"/>
+        <w:ind w:left="-514"/>
+        <w:rPr>
+          <w:rtl/>
+        </w:rPr>
+      </w:pPr>
+    </w:p>
+    <w:p>
+      <w:pPr>
+        <w:pStyle w:val="ListParagraph"/>
+        <w:ind w:left="-514"/>
+        <w:rPr>
+          <w:rtl/>
+        </w:rPr>
+      </w:pPr>
+      <w:r>
+        <w:rPr>
+          <w:rFonts w:hint="cs"/>
+          <w:rtl/>
+        </w:rPr>
+        <w:t>בכל סט ניסויים קיבענו את כל הפרמטרים מלבד את הפרמטר אותו נחקור.</w:t>
+      </w:r>
+    </w:p>
+    <w:p>
+      <w:pPr>
+        <w:pStyle w:val="ListParagraph"/>
+        <w:ind w:left="-514"/>
+        <w:rPr>
+          <w:rtl/>
+        </w:rPr>
+      </w:pPr>
+    </w:p>
+    <w:p>
+      <w:pPr>
+        <w:pStyle w:val="ListParagraph"/>
+        <w:ind w:left="-514"/>
+        <w:rPr>
+          <w:rtl/>
+        </w:rPr>
+      </w:pPr>
+      <w:r>
+        <w:rPr>
+          <w:rFonts w:hint="cs"/>
+          <w:rtl/>
+        </w:rPr>
+        <w:t xml:space="preserve">נתחיל עם לחקור את ערכי </w:t>
+      </w:r>
+      <w:r>
+        <w:rPr>
+          <w:rFonts w:hint="cs"/>
+        </w:rPr>
+        <w:t>P</w:t>
+      </w:r>
+      <w:r>
+        <w:rPr>
+          <w:rFonts w:hint="cs"/>
+          <w:rtl/>
+        </w:rPr>
+        <w:t>:</w:t>
+      </w:r>
+    </w:p>
+    <w:p>
+      <w:pPr>
+        <w:pStyle w:val="ListParagraph"/>
+        <w:rPr>
+          <w:rtl/>
+        </w:rPr>
+      </w:pPr>
+    </w:p>
+    <w:p>
+      <w:pPr>
+        <w:pStyle w:val="ListParagraph"/>
+        <w:rPr>
           <w:rtl/>
         </w:rPr>
       </w:pPr>
@@ -304,6 +334,7 @@
       <w:r>
         <w:rPr>
           <w:rFonts w:cs="Arial"/>
+          <w:noProof/>
           <w:rtl/>
         </w:rPr>
         <w:drawing>
@@ -322,7 +353,7 @@
                     <pic:cNvPicPr/>
                   </pic:nvPicPr>
                   <pic:blipFill rotWithShape="1">
-                    <a:blip r:embed="rId5"/>
+                    <a:blip r:embed="rId6"/>
                     <a:srcRect t="10682" r="8111"/>
                     <a:stretch/>
                   </pic:blipFill>
@@ -362,7 +393,6 @@
       <w:pPr>
         <w:pStyle w:val="ListParagraph"/>
         <w:rPr>
-          <w:rFonts w:hint="cs"/>
           <w:rtl/>
         </w:rPr>
       </w:pPr>
@@ -381,12 +411,22 @@
           <w:bCs/>
           <w:u w:val="single"/>
         </w:rPr>
-        <w:t>=0.</w:t>
-      </w:r>
-      <w:r>
-        <w:rPr>
-          <w:b/>
-          <w:bCs/>
+        <w:t>=0.2</w:t>
+      </w:r>
+      <w:r>
+        <w:rPr>
+          <w:u w:val="single"/>
+        </w:rPr>
+        <w:t xml:space="preserve">, L=2, </w:t>
+      </w:r>
+      <w:r>
+        <w:rPr>
+          <w:u w:val="single"/>
+        </w:rPr>
+        <w:t>S1=~0.</w:t>
+      </w:r>
+      <w:r>
+        <w:rPr>
           <w:u w:val="single"/>
         </w:rPr>
         <w:t>2</w:t>
@@ -395,13 +435,19 @@
         <w:rPr>
           <w:u w:val="single"/>
         </w:rPr>
-        <w:t xml:space="preserve">, L=2, </w:t>
-      </w:r>
-      <w:r>
-        <w:rPr>
-          <w:u w:val="single"/>
-        </w:rPr>
-        <w:t>S1=~0.</w:t>
+        <w:t>, s2=~0.</w:t>
+      </w:r>
+      <w:r>
+        <w:rPr>
+          <w:u w:val="single"/>
+        </w:rPr>
+        <w:t>4</w:t>
+      </w:r>
+      <w:r>
+        <w:rPr>
+          <w:u w:val="single"/>
+        </w:rPr>
+        <w:t>5, S3 =~0.</w:t>
       </w:r>
       <w:r>
         <w:rPr>
@@ -413,30 +459,6 @@
         <w:rPr>
           <w:u w:val="single"/>
         </w:rPr>
-        <w:t>, s2=~0.</w:t>
-      </w:r>
-      <w:r>
-        <w:rPr>
-          <w:u w:val="single"/>
-        </w:rPr>
-        <w:t>4</w:t>
-      </w:r>
-      <w:r>
-        <w:rPr>
-          <w:u w:val="single"/>
-        </w:rPr>
-        <w:t>5, S3 =~0.</w:t>
-      </w:r>
-      <w:r>
-        <w:rPr>
-          <w:u w:val="single"/>
-        </w:rPr>
-        <w:t>2</w:t>
-      </w:r>
-      <w:r>
-        <w:rPr>
-          <w:u w:val="single"/>
-        </w:rPr>
         <w:t>5, S4=~0.</w:t>
       </w:r>
       <w:r>
@@ -463,8 +485,10 @@
       <w:r>
         <w:rPr>
           <w:rFonts w:cs="Arial"/>
-          <w:rtl/>
-        </w:rPr>
+          <w:noProof/>
+          <w:rtl/>
+        </w:rPr>
+        <w:lastRenderedPageBreak/>
         <w:drawing>
           <wp:inline distT="0" distB="0" distL="0" distR="0" wp14:anchorId="4E4B46D9" wp14:editId="42A50B3C">
             <wp:extent cx="3811856" cy="2831903"/>
@@ -481,7 +505,7 @@
                     <pic:cNvPicPr/>
                   </pic:nvPicPr>
                   <pic:blipFill rotWithShape="1">
-                    <a:blip r:embed="rId6"/>
+                    <a:blip r:embed="rId7"/>
                     <a:srcRect t="9442" r="8572"/>
                     <a:stretch/>
                   </pic:blipFill>
@@ -523,7 +547,6 @@
           <w:bCs/>
           <w:u w:val="single"/>
         </w:rPr>
-        <w:lastRenderedPageBreak/>
         <w:t>P</w:t>
       </w:r>
       <w:r>
@@ -540,19 +563,13 @@
           <w:bCs/>
           <w:u w:val="single"/>
         </w:rPr>
-        <w:t>8</w:t>
-      </w:r>
-      <w:r>
-        <w:rPr>
-          <w:u w:val="single"/>
-        </w:rPr>
-        <w:t xml:space="preserve">, L=2, </w:t>
-      </w:r>
-      <w:r>
-        <w:rPr>
-          <w:u w:val="single"/>
-        </w:rPr>
-        <w:t>S1=~0.</w:t>
+        <w:t>65</w:t>
+      </w:r>
+      <w:r>
+        <w:rPr>
+          <w:u w:val="single"/>
+        </w:rPr>
+        <w:t>, L=2, S1=~0.</w:t>
       </w:r>
       <w:r>
         <w:rPr>
@@ -608,19 +625,23 @@
       <w:pPr>
         <w:pStyle w:val="ListParagraph"/>
         <w:rPr>
+          <w:b/>
+          <w:bCs/>
+          <w:u w:val="single"/>
           <w:rtl/>
         </w:rPr>
       </w:pPr>
       <w:r>
         <w:rPr>
           <w:rFonts w:cs="Arial"/>
+          <w:noProof/>
           <w:rtl/>
         </w:rPr>
         <w:drawing>
-          <wp:inline distT="0" distB="0" distL="0" distR="0" wp14:anchorId="12EA3CF0" wp14:editId="0D4B5282">
-            <wp:extent cx="3603305" cy="2681211"/>
-            <wp:effectExtent l="0" t="0" r="0" b="5080"/>
-            <wp:docPr id="1530137980" name="Picture 1"/>
+          <wp:inline distT="0" distB="0" distL="0" distR="0" wp14:anchorId="3DD9293D" wp14:editId="4F0FEA44">
+            <wp:extent cx="3718631" cy="2753249"/>
+            <wp:effectExtent l="0" t="0" r="0" b="9525"/>
+            <wp:docPr id="1442075703" name="Picture 1" descr="Chart, histogram&#10;&#10;Description automatically generated"/>
             <wp:cNvGraphicFramePr>
               <a:graphicFrameLocks xmlns:a="http://schemas.openxmlformats.org/drawingml/2006/main" noChangeAspect="1"/>
             </wp:cNvGraphicFramePr>
@@ -628,165 +649,7 @@
               <a:graphicData uri="http://schemas.openxmlformats.org/drawingml/2006/picture">
                 <pic:pic xmlns:pic="http://schemas.openxmlformats.org/drawingml/2006/picture">
                   <pic:nvPicPr>
-                    <pic:cNvPr id="1530137980" name=""/>
-                    <pic:cNvPicPr/>
-                  </pic:nvPicPr>
-                  <pic:blipFill rotWithShape="1">
-                    <a:blip r:embed="rId7"/>
-                    <a:srcRect t="8428" r="7695"/>
-                    <a:stretch/>
-                  </pic:blipFill>
-                  <pic:spPr bwMode="auto">
-                    <a:xfrm>
-                      <a:off x="0" y="0"/>
-                      <a:ext cx="3664081" cy="2726434"/>
-                    </a:xfrm>
-                    <a:prstGeom prst="rect">
-                      <a:avLst/>
-                    </a:prstGeom>
-                    <a:ln>
-                      <a:noFill/>
-                    </a:ln>
-                    <a:extLst>
-                      <a:ext uri="{53640926-AAD7-44D8-BBD7-CCE9431645EC}">
-                        <a14:shadowObscured xmlns:a14="http://schemas.microsoft.com/office/drawing/2010/main"/>
-                      </a:ext>
-                    </a:extLst>
-                  </pic:spPr>
-                </pic:pic>
-              </a:graphicData>
-            </a:graphic>
-          </wp:inline>
-        </w:drawing>
-      </w:r>
-    </w:p>
-    <w:p>
-      <w:pPr>
-        <w:pStyle w:val="ListParagraph"/>
-        <w:rPr>
-          <w:rtl/>
-        </w:rPr>
-      </w:pPr>
-    </w:p>
-    <w:p>
-      <w:pPr>
-        <w:pStyle w:val="ListParagraph"/>
-        <w:rPr>
-          <w:rtl/>
-        </w:rPr>
-      </w:pPr>
-      <w:r>
-        <w:rPr>
-          <w:rFonts w:hint="cs"/>
-          <w:b/>
-          <w:bCs/>
-          <w:u w:val="single"/>
-        </w:rPr>
-        <w:t>P</w:t>
-      </w:r>
-      <w:r>
-        <w:rPr>
-          <w:b/>
-          <w:bCs/>
-          <w:u w:val="single"/>
-        </w:rPr>
-        <w:t>=0.</w:t>
-      </w:r>
-      <w:r>
-        <w:rPr>
-          <w:b/>
-          <w:bCs/>
-          <w:u w:val="single"/>
-        </w:rPr>
-        <w:t>65</w:t>
-      </w:r>
-      <w:r>
-        <w:rPr>
-          <w:u w:val="single"/>
-        </w:rPr>
-        <w:t xml:space="preserve">, L=2, </w:t>
-      </w:r>
-      <w:r>
-        <w:rPr>
-          <w:u w:val="single"/>
-        </w:rPr>
-        <w:t>S1=~0.</w:t>
-      </w:r>
-      <w:r>
-        <w:rPr>
-          <w:u w:val="single"/>
-        </w:rPr>
-        <w:t>2</w:t>
-      </w:r>
-      <w:r>
-        <w:rPr>
-          <w:u w:val="single"/>
-        </w:rPr>
-        <w:t>, s2=~0.</w:t>
-      </w:r>
-      <w:r>
-        <w:rPr>
-          <w:u w:val="single"/>
-        </w:rPr>
-        <w:t>4</w:t>
-      </w:r>
-      <w:r>
-        <w:rPr>
-          <w:u w:val="single"/>
-        </w:rPr>
-        <w:t>5, S3 =~0.</w:t>
-      </w:r>
-      <w:r>
-        <w:rPr>
-          <w:u w:val="single"/>
-        </w:rPr>
-        <w:t>2</w:t>
-      </w:r>
-      <w:r>
-        <w:rPr>
-          <w:u w:val="single"/>
-        </w:rPr>
-        <w:t>5, S4=~0.</w:t>
-      </w:r>
-      <w:r>
-        <w:rPr>
-          <w:u w:val="single"/>
-        </w:rPr>
-        <w:t>1</w:t>
-      </w:r>
-      <w:r>
-        <w:rPr>
-          <w:rFonts w:hint="cs"/>
-          <w:rtl/>
-        </w:rPr>
-        <w:t>:</w:t>
-      </w:r>
-    </w:p>
-    <w:p>
-      <w:pPr>
-        <w:pStyle w:val="ListParagraph"/>
-        <w:rPr>
-          <w:rtl/>
-        </w:rPr>
-      </w:pPr>
-      <w:r>
-        <w:rPr>
-          <w:rFonts w:cs="Arial"/>
-          <w:rtl/>
-        </w:rPr>
-        <w:drawing>
-          <wp:inline distT="0" distB="0" distL="0" distR="0" wp14:anchorId="4A89EC71" wp14:editId="1E066A0D">
-            <wp:extent cx="3718631" cy="2753249"/>
-            <wp:effectExtent l="0" t="0" r="0" b="9525"/>
-            <wp:docPr id="1442075703" name="Picture 1"/>
-            <wp:cNvGraphicFramePr>
-              <a:graphicFrameLocks xmlns:a="http://schemas.openxmlformats.org/drawingml/2006/main" noChangeAspect="1"/>
-            </wp:cNvGraphicFramePr>
-            <a:graphic xmlns:a="http://schemas.openxmlformats.org/drawingml/2006/main">
-              <a:graphicData uri="http://schemas.openxmlformats.org/drawingml/2006/picture">
-                <pic:pic xmlns:pic="http://schemas.openxmlformats.org/drawingml/2006/picture">
-                  <pic:nvPicPr>
-                    <pic:cNvPr id="1442075703" name=""/>
+                    <pic:cNvPr id="1442075703" name="Picture 1" descr="Chart, histogram&#10;&#10;Description automatically generated"/>
                     <pic:cNvPicPr/>
                   </pic:nvPicPr>
                   <pic:blipFill rotWithShape="1">
@@ -828,29 +691,11 @@
       <w:r>
         <w:rPr>
           <w:rFonts w:hint="cs"/>
-          <w:u w:val="single"/>
-        </w:rPr>
-        <w:t>P</w:t>
-      </w:r>
-      <w:r>
-        <w:rPr>
-          <w:u w:val="single"/>
-        </w:rPr>
-        <w:t>=0.65</w:t>
-      </w:r>
-      <w:r>
-        <w:rPr>
-          <w:u w:val="single"/>
-        </w:rPr>
-        <w:t xml:space="preserve">, </w:t>
-      </w:r>
-      <w:r>
-        <w:rPr>
           <w:b/>
           <w:bCs/>
           <w:u w:val="single"/>
         </w:rPr>
-        <w:t>L=</w:t>
+        <w:t>P</w:t>
       </w:r>
       <w:r>
         <w:rPr>
@@ -858,7 +703,434 @@
           <w:bCs/>
           <w:u w:val="single"/>
         </w:rPr>
-        <w:t>3</w:t>
+        <w:t>=0.8</w:t>
+      </w:r>
+      <w:r>
+        <w:rPr>
+          <w:u w:val="single"/>
+        </w:rPr>
+        <w:t xml:space="preserve">, L=2, </w:t>
+      </w:r>
+      <w:r>
+        <w:rPr>
+          <w:u w:val="single"/>
+        </w:rPr>
+        <w:t>S1=~0.</w:t>
+      </w:r>
+      <w:r>
+        <w:rPr>
+          <w:u w:val="single"/>
+        </w:rPr>
+        <w:t>2</w:t>
+      </w:r>
+      <w:r>
+        <w:rPr>
+          <w:u w:val="single"/>
+        </w:rPr>
+        <w:t>, s2=~0.</w:t>
+      </w:r>
+      <w:r>
+        <w:rPr>
+          <w:u w:val="single"/>
+        </w:rPr>
+        <w:t>4</w:t>
+      </w:r>
+      <w:r>
+        <w:rPr>
+          <w:u w:val="single"/>
+        </w:rPr>
+        <w:t>5, S3 =~0.</w:t>
+      </w:r>
+      <w:r>
+        <w:rPr>
+          <w:u w:val="single"/>
+        </w:rPr>
+        <w:t>2</w:t>
+      </w:r>
+      <w:r>
+        <w:rPr>
+          <w:u w:val="single"/>
+        </w:rPr>
+        <w:t>5, S4=~0.</w:t>
+      </w:r>
+      <w:r>
+        <w:rPr>
+          <w:u w:val="single"/>
+        </w:rPr>
+        <w:t>1</w:t>
+      </w:r>
+      <w:r>
+        <w:rPr>
+          <w:rFonts w:hint="cs"/>
+          <w:rtl/>
+        </w:rPr>
+        <w:t>:</w:t>
+      </w:r>
+    </w:p>
+    <w:p>
+      <w:pPr>
+        <w:pStyle w:val="ListParagraph"/>
+        <w:rPr>
+          <w:rFonts w:hint="cs"/>
+          <w:rtl/>
+        </w:rPr>
+      </w:pPr>
+      <w:r>
+        <w:rPr>
+          <w:rFonts w:cs="Arial"/>
+          <w:noProof/>
+          <w:rtl/>
+        </w:rPr>
+        <w:drawing>
+          <wp:inline distT="0" distB="0" distL="0" distR="0" wp14:anchorId="12EA3CF0" wp14:editId="0D4B5282">
+            <wp:extent cx="3603305" cy="2681211"/>
+            <wp:effectExtent l="0" t="0" r="0" b="5080"/>
+            <wp:docPr id="1530137980" name="Picture 1"/>
+            <wp:cNvGraphicFramePr>
+              <a:graphicFrameLocks xmlns:a="http://schemas.openxmlformats.org/drawingml/2006/main" noChangeAspect="1"/>
+            </wp:cNvGraphicFramePr>
+            <a:graphic xmlns:a="http://schemas.openxmlformats.org/drawingml/2006/main">
+              <a:graphicData uri="http://schemas.openxmlformats.org/drawingml/2006/picture">
+                <pic:pic xmlns:pic="http://schemas.openxmlformats.org/drawingml/2006/picture">
+                  <pic:nvPicPr>
+                    <pic:cNvPr id="1530137980" name=""/>
+                    <pic:cNvPicPr/>
+                  </pic:nvPicPr>
+                  <pic:blipFill rotWithShape="1">
+                    <a:blip r:embed="rId9"/>
+                    <a:srcRect t="8428" r="7695"/>
+                    <a:stretch/>
+                  </pic:blipFill>
+                  <pic:spPr bwMode="auto">
+                    <a:xfrm>
+                      <a:off x="0" y="0"/>
+                      <a:ext cx="3664081" cy="2726434"/>
+                    </a:xfrm>
+                    <a:prstGeom prst="rect">
+                      <a:avLst/>
+                    </a:prstGeom>
+                    <a:ln>
+                      <a:noFill/>
+                    </a:ln>
+                    <a:extLst>
+                      <a:ext uri="{53640926-AAD7-44D8-BBD7-CCE9431645EC}">
+                        <a14:shadowObscured xmlns:a14="http://schemas.microsoft.com/office/drawing/2010/main"/>
+                      </a:ext>
+                    </a:extLst>
+                  </pic:spPr>
+                </pic:pic>
+              </a:graphicData>
+            </a:graphic>
+          </wp:inline>
+        </w:drawing>
+      </w:r>
+    </w:p>
+    <w:p>
+      <w:pPr>
+        <w:pStyle w:val="ListParagraph"/>
+        <w:rPr>
+          <w:rtl/>
+        </w:rPr>
+      </w:pPr>
+    </w:p>
+    <w:p>
+      <w:pPr>
+        <w:pStyle w:val="ListParagraph"/>
+        <w:rPr>
+          <w:rtl/>
+        </w:rPr>
+      </w:pPr>
+    </w:p>
+    <w:p>
+      <w:pPr>
+        <w:pStyle w:val="ListParagraph"/>
+        <w:rPr>
+          <w:u w:val="single"/>
+          <w:rtl/>
+        </w:rPr>
+      </w:pPr>
+    </w:p>
+    <w:p>
+      <w:pPr>
+        <w:pStyle w:val="ListParagraph"/>
+        <w:rPr>
+          <w:rtl/>
+        </w:rPr>
+      </w:pPr>
+      <w:r>
+        <w:rPr>
+          <w:rFonts w:hint="cs"/>
+          <w:u w:val="single"/>
+          <w:rtl/>
+        </w:rPr>
+        <w:t>השפעת שינוי ערך ה-</w:t>
+      </w:r>
+      <w:r>
+        <w:rPr>
+          <w:rFonts w:hint="cs"/>
+          <w:u w:val="single"/>
+        </w:rPr>
+        <w:t>P</w:t>
+      </w:r>
+      <w:r>
+        <w:rPr>
+          <w:rFonts w:hint="cs"/>
+          <w:u w:val="single"/>
+          <w:rtl/>
+        </w:rPr>
+        <w:t xml:space="preserve"> (צפיפות האוכלוסייה) על התפשטות השמועה על פי מה שנלמד מהגרפים</w:t>
+      </w:r>
+      <w:r>
+        <w:rPr>
+          <w:rFonts w:hint="cs"/>
+          <w:rtl/>
+        </w:rPr>
+        <w:t>:</w:t>
+      </w:r>
+    </w:p>
+    <w:p>
+      <w:pPr>
+        <w:pStyle w:val="ListParagraph"/>
+        <w:rPr>
+          <w:rtl/>
+        </w:rPr>
+      </w:pPr>
+    </w:p>
+    <w:p>
+      <w:pPr>
+        <w:pStyle w:val="ListParagraph"/>
+        <w:rPr>
+          <w:rtl/>
+        </w:rPr>
+      </w:pPr>
+      <w:r>
+        <w:rPr>
+          <w:rFonts w:hint="cs"/>
+          <w:rtl/>
+        </w:rPr>
+        <w:t xml:space="preserve">ככל שצפיפות האוכלוסייה עולה </w:t>
+      </w:r>
+      <w:r>
+        <w:rPr>
+          <w:rtl/>
+        </w:rPr>
+        <w:t>–</w:t>
+      </w:r>
+      <w:r>
+        <w:rPr>
+          <w:rFonts w:hint="cs"/>
+          <w:rtl/>
+        </w:rPr>
+        <w:t xml:space="preserve"> אנו רואים כי אחוז האנשים המאמינים לשמועה בכל רגע נתון, גדל בכל איטרציה.</w:t>
+      </w:r>
+    </w:p>
+    <w:p>
+      <w:pPr>
+        <w:pStyle w:val="ListParagraph"/>
+        <w:rPr>
+          <w:rtl/>
+        </w:rPr>
+      </w:pPr>
+      <w:r>
+        <w:rPr>
+          <w:rFonts w:hint="cs"/>
+          <w:rtl/>
+        </w:rPr>
+        <w:t>אם מגדירים ערך נמוך ל-</w:t>
+      </w:r>
+      <w:r>
+        <w:rPr>
+          <w:rFonts w:hint="cs"/>
+        </w:rPr>
+        <w:t>P</w:t>
+      </w:r>
+      <w:r>
+        <w:rPr>
+          <w:rFonts w:hint="cs"/>
+          <w:rtl/>
+        </w:rPr>
+        <w:t xml:space="preserve"> יש סיכוי גבוה שהשמועה תיעלם מאוד מהר (למשל עבור </w:t>
+      </w:r>
+      <w:r>
+        <w:rPr>
+          <w:rFonts w:hint="cs"/>
+        </w:rPr>
+        <w:t>P</w:t>
+      </w:r>
+      <w:r>
+        <w:rPr>
+          <w:rFonts w:hint="cs"/>
+          <w:rtl/>
+        </w:rPr>
+        <w:t xml:space="preserve">=0.2 ראינו שבכל המקרים תוך 10 איטרציות השמונה נעלמה ואפילו עבור </w:t>
+      </w:r>
+      <w:r>
+        <w:rPr>
+          <w:rFonts w:hint="cs"/>
+        </w:rPr>
+        <w:t>P</w:t>
+      </w:r>
+      <w:r>
+        <w:rPr>
+          <w:rFonts w:hint="cs"/>
+          <w:rtl/>
+        </w:rPr>
+        <w:t>=0.5 יש מקרים שבהם השמועה נעלמה או הגיעה לאחוז מאוד נמוך, פחות מ-5%, של מאמינים).</w:t>
+      </w:r>
+    </w:p>
+    <w:p>
+      <w:pPr>
+        <w:pStyle w:val="ListParagraph"/>
+        <w:rPr>
+          <w:rtl/>
+        </w:rPr>
+      </w:pPr>
+      <w:r>
+        <w:rPr>
+          <w:rFonts w:hint="cs"/>
+          <w:rtl/>
+        </w:rPr>
+        <w:t xml:space="preserve">החל מ </w:t>
+      </w:r>
+      <w:r>
+        <w:rPr>
+          <w:rFonts w:hint="cs"/>
+        </w:rPr>
+        <w:t>P</w:t>
+      </w:r>
+      <w:r>
+        <w:rPr>
+          <w:rFonts w:hint="cs"/>
+          <w:rtl/>
+        </w:rPr>
+        <w:t xml:space="preserve">=0.65 אנחנו רואים כבר שבכל הריצות השמועה מתפשטת לכל אורך ריצת התוכנית ואף מספר המאמינים גדל, אך רק עבור </w:t>
+      </w:r>
+      <w:r>
+        <w:rPr>
+          <w:rFonts w:hint="cs"/>
+        </w:rPr>
+        <w:t>P</w:t>
+      </w:r>
+      <w:r>
+        <w:rPr>
+          <w:rFonts w:hint="cs"/>
+          <w:rtl/>
+        </w:rPr>
+        <w:t>=0.8 אנחנו מקבלים שקצב התפשטות השמועה הוא במגמה אקספוננציאלית.</w:t>
+      </w:r>
+    </w:p>
+    <w:p>
+      <w:pPr>
+        <w:pStyle w:val="ListParagraph"/>
+        <w:rPr>
+          <w:rtl/>
+        </w:rPr>
+      </w:pPr>
+    </w:p>
+    <w:p>
+      <w:pPr>
+        <w:pStyle w:val="ListParagraph"/>
+        <w:rPr>
+          <w:rtl/>
+        </w:rPr>
+      </w:pPr>
+      <w:r>
+        <w:rPr>
+          <w:rFonts w:hint="cs"/>
+          <w:rtl/>
+        </w:rPr>
+        <w:t xml:space="preserve">לכן, עבור התפשטות בקצב סביר </w:t>
+      </w:r>
+      <w:r>
+        <w:rPr>
+          <w:rtl/>
+        </w:rPr>
+        <w:t>–</w:t>
+      </w:r>
+      <w:r>
+        <w:rPr>
+          <w:rFonts w:hint="cs"/>
+          <w:rtl/>
+        </w:rPr>
+        <w:t xml:space="preserve"> נרצה לבחור בערך </w:t>
+      </w:r>
+      <w:r>
+        <w:rPr>
+          <w:rFonts w:hint="cs"/>
+        </w:rPr>
+        <w:t>P</w:t>
+      </w:r>
+      <w:r>
+        <w:rPr>
+          <w:rFonts w:hint="cs"/>
+          <w:rtl/>
+        </w:rPr>
+        <w:t>=0.65 כך שיתקבל מגמת התפשטות בקצב לינארי במרבית המקרים.</w:t>
+      </w:r>
+    </w:p>
+    <w:p>
+      <w:pPr>
+        <w:pStyle w:val="ListParagraph"/>
+        <w:rPr>
+          <w:rtl/>
+        </w:rPr>
+      </w:pPr>
+    </w:p>
+    <w:p>
+      <w:pPr>
+        <w:pStyle w:val="ListParagraph"/>
+        <w:rPr>
+          <w:rtl/>
+        </w:rPr>
+      </w:pPr>
+      <w:r>
+        <w:rPr>
+          <w:rFonts w:hint="cs"/>
+          <w:rtl/>
+        </w:rPr>
+        <w:t xml:space="preserve">כעת נחקור את ערכי </w:t>
+      </w:r>
+      <w:r>
+        <w:rPr>
+          <w:rFonts w:hint="cs"/>
+        </w:rPr>
+        <w:t>L</w:t>
+      </w:r>
+      <w:r>
+        <w:rPr>
+          <w:rFonts w:hint="cs"/>
+          <w:rtl/>
+        </w:rPr>
+        <w:t>:</w:t>
+      </w:r>
+    </w:p>
+    <w:p>
+      <w:pPr>
+        <w:pStyle w:val="ListParagraph"/>
+        <w:rPr>
+          <w:rtl/>
+        </w:rPr>
+      </w:pPr>
+    </w:p>
+    <w:p>
+      <w:pPr>
+        <w:pStyle w:val="ListParagraph"/>
+        <w:rPr>
+          <w:rtl/>
+        </w:rPr>
+      </w:pPr>
+      <w:r>
+        <w:rPr>
+          <w:rFonts w:hint="cs"/>
+          <w:u w:val="single"/>
+        </w:rPr>
+        <w:t>P</w:t>
+      </w:r>
+      <w:r>
+        <w:rPr>
+          <w:u w:val="single"/>
+        </w:rPr>
+        <w:t>=0.65</w:t>
       </w:r>
       <w:r>
         <w:rPr>
@@ -868,6 +1140,20 @@
       </w:r>
       <w:r>
         <w:rPr>
+          <w:b/>
+          <w:bCs/>
+          <w:u w:val="single"/>
+        </w:rPr>
+        <w:t>L=3</w:t>
+      </w:r>
+      <w:r>
+        <w:rPr>
+          <w:u w:val="single"/>
+        </w:rPr>
+        <w:t xml:space="preserve">, </w:t>
+      </w:r>
+      <w:r>
+        <w:rPr>
           <w:u w:val="single"/>
         </w:rPr>
         <w:t>S1=~0.</w:t>
@@ -926,13 +1212,13 @@
       <w:pPr>
         <w:pStyle w:val="ListParagraph"/>
         <w:rPr>
-          <w:rFonts w:hint="cs"/>
           <w:rtl/>
         </w:rPr>
       </w:pPr>
       <w:r>
         <w:rPr>
           <w:rFonts w:cs="Arial"/>
+          <w:noProof/>
           <w:rtl/>
         </w:rPr>
         <w:drawing>
@@ -951,7 +1237,7 @@
                     <pic:cNvPicPr/>
                   </pic:nvPicPr>
                   <pic:blipFill rotWithShape="1">
-                    <a:blip r:embed="rId9"/>
+                    <a:blip r:embed="rId10"/>
                     <a:srcRect t="9231" r="7664"/>
                     <a:stretch/>
                   </pic:blipFill>
@@ -991,7 +1277,6 @@
           <w:rFonts w:hint="cs"/>
           <w:u w:val="single"/>
         </w:rPr>
-        <w:lastRenderedPageBreak/>
         <w:t>P</w:t>
       </w:r>
       <w:r>
@@ -1094,8 +1379,10 @@
       <w:r>
         <w:rPr>
           <w:rFonts w:cs="Arial"/>
-          <w:rtl/>
-        </w:rPr>
+          <w:noProof/>
+          <w:rtl/>
+        </w:rPr>
+        <w:lastRenderedPageBreak/>
         <w:drawing>
           <wp:inline distT="0" distB="0" distL="0" distR="0" wp14:anchorId="48518BE9" wp14:editId="2BC50199">
             <wp:extent cx="3721705" cy="2746292"/>
@@ -1112,7 +1399,7 @@
                     <pic:cNvPicPr/>
                   </pic:nvPicPr>
                   <pic:blipFill rotWithShape="1">
-                    <a:blip r:embed="rId10"/>
+                    <a:blip r:embed="rId11"/>
                     <a:srcRect t="8977" r="7479"/>
                     <a:stretch/>
                   </pic:blipFill>
@@ -1150,6 +1437,63 @@
       <w:r>
         <w:rPr>
           <w:rFonts w:hint="cs"/>
+          <w:rtl/>
+        </w:rPr>
+        <w:t xml:space="preserve">עבור הקו </w:t>
+      </w:r>
+      <w:r>
+        <w:rPr>
+          <w:rFonts w:hint="cs"/>
+          <w:rtl/>
+        </w:rPr>
+        <w:t>האדום</w:t>
+      </w:r>
+      <w:r>
+        <w:rPr>
+          <w:rFonts w:hint="cs"/>
+          <w:rtl/>
+        </w:rPr>
+        <w:t xml:space="preserve"> החל מתחילת ההרצה השמועה לא הצליחה להתפשט ולכן נעלמה, אך נבחר להתעלם ממקרה זה כי הוא מאוד קיצוני לעומת שאר הניסויים ולכן לא ניתן להכליל באמצעותו את </w:t>
+      </w:r>
+      <w:r>
+        <w:rPr>
+          <w:rFonts w:hint="cs"/>
+          <w:rtl/>
+        </w:rPr>
+        <w:t xml:space="preserve">ערך זה של </w:t>
+      </w:r>
+      <w:r>
+        <w:rPr>
+          <w:rFonts w:hint="cs"/>
+        </w:rPr>
+        <w:t>L</w:t>
+      </w:r>
+      <w:r>
+        <w:rPr>
+          <w:rFonts w:hint="cs"/>
+          <w:rtl/>
+        </w:rPr>
+        <w:t>.</w:t>
+      </w:r>
+    </w:p>
+    <w:p>
+      <w:pPr>
+        <w:pStyle w:val="ListParagraph"/>
+        <w:rPr>
+          <w:rtl/>
+        </w:rPr>
+      </w:pPr>
+    </w:p>
+    <w:p>
+      <w:pPr>
+        <w:pStyle w:val="ListParagraph"/>
+        <w:rPr>
+          <w:rtl/>
+        </w:rPr>
+      </w:pPr>
+      <w:r>
+        <w:rPr>
+          <w:rFonts w:hint="cs"/>
           <w:u w:val="single"/>
         </w:rPr>
         <w:t>P</w:t>
@@ -1248,6 +1592,7 @@
       <w:r>
         <w:rPr>
           <w:rFonts w:cs="Arial"/>
+          <w:noProof/>
           <w:rtl/>
         </w:rPr>
         <w:drawing>
@@ -1266,7 +1611,7 @@
                     <pic:cNvPicPr/>
                   </pic:nvPicPr>
                   <pic:blipFill rotWithShape="1">
-                    <a:blip r:embed="rId11"/>
+                    <a:blip r:embed="rId12"/>
                     <a:srcRect t="10418" r="7686"/>
                     <a:stretch/>
                   </pic:blipFill>
@@ -1301,6 +1646,349 @@
           <w:rtl/>
         </w:rPr>
       </w:pPr>
+    </w:p>
+    <w:p>
+      <w:pPr>
+        <w:pStyle w:val="ListParagraph"/>
+        <w:rPr>
+          <w:rtl/>
+        </w:rPr>
+      </w:pPr>
+      <w:r>
+        <w:rPr>
+          <w:rFonts w:hint="cs"/>
+          <w:u w:val="single"/>
+          <w:rtl/>
+        </w:rPr>
+        <w:t>השפעת שינוי ערך ה-</w:t>
+      </w:r>
+      <w:r>
+        <w:rPr>
+          <w:rFonts w:hint="cs"/>
+          <w:u w:val="single"/>
+        </w:rPr>
+        <w:t>L</w:t>
+      </w:r>
+      <w:r>
+        <w:rPr>
+          <w:rFonts w:hint="cs"/>
+          <w:u w:val="single"/>
+          <w:rtl/>
+        </w:rPr>
+        <w:t xml:space="preserve"> (</w:t>
+      </w:r>
+      <w:r>
+        <w:rPr>
+          <w:rFonts w:hint="cs"/>
+          <w:u w:val="single"/>
+          <w:rtl/>
+        </w:rPr>
+        <w:t>משך הדורות שהן אסור לחזור להפיץ שמועה</w:t>
+      </w:r>
+      <w:r>
+        <w:rPr>
+          <w:rFonts w:hint="cs"/>
+          <w:u w:val="single"/>
+          <w:rtl/>
+        </w:rPr>
+        <w:t>) על התפשטות השמועה על פי מה שנלמד מהגרפים</w:t>
+      </w:r>
+      <w:r>
+        <w:rPr>
+          <w:rFonts w:hint="cs"/>
+          <w:rtl/>
+        </w:rPr>
+        <w:t>:</w:t>
+      </w:r>
+    </w:p>
+    <w:p>
+      <w:pPr>
+        <w:pStyle w:val="ListParagraph"/>
+        <w:rPr>
+          <w:rtl/>
+        </w:rPr>
+      </w:pPr>
+    </w:p>
+    <w:p>
+      <w:pPr>
+        <w:pStyle w:val="ListParagraph"/>
+        <w:rPr>
+          <w:rtl/>
+        </w:rPr>
+      </w:pPr>
+      <w:r>
+        <w:rPr>
+          <w:rFonts w:hint="cs"/>
+          <w:rtl/>
+        </w:rPr>
+        <w:t xml:space="preserve">כפי שנראה בגרפים, </w:t>
+      </w:r>
+      <w:r>
+        <w:rPr>
+          <w:rFonts w:hint="cs"/>
+          <w:rtl/>
+        </w:rPr>
+        <w:t>אנחנו רואים כי המגמה של אחוז המאמינים היא מגמת עלייה.</w:t>
+      </w:r>
+      <w:r>
+        <w:rPr>
+          <w:rFonts w:hint="cs"/>
+          <w:rtl/>
+        </w:rPr>
+        <w:t xml:space="preserve"> </w:t>
+      </w:r>
+      <w:r>
+        <w:rPr>
+          <w:rtl/>
+        </w:rPr>
+        <w:br/>
+      </w:r>
+      <w:r>
+        <w:rPr>
+          <w:rFonts w:hint="cs"/>
+          <w:rtl/>
+        </w:rPr>
+        <w:t>ככל שערך ה-</w:t>
+      </w:r>
+      <w:r>
+        <w:rPr>
+          <w:rFonts w:hint="cs"/>
+        </w:rPr>
+        <w:t>L</w:t>
+      </w:r>
+      <w:r>
+        <w:rPr>
+          <w:rFonts w:hint="cs"/>
+          <w:rtl/>
+        </w:rPr>
+        <w:t xml:space="preserve"> גבוה יותר </w:t>
+      </w:r>
+      <w:r>
+        <w:rPr>
+          <w:rFonts w:hint="cs"/>
+          <w:rtl/>
+        </w:rPr>
+        <w:t>אחוז המאמינים ו</w:t>
+      </w:r>
+      <w:r>
+        <w:rPr>
+          <w:rFonts w:hint="cs"/>
+          <w:rtl/>
+        </w:rPr>
+        <w:t xml:space="preserve">קצב ההתפשטות של השמועה יורד, ואף החל </w:t>
+      </w:r>
+      <w:r>
+        <w:rPr>
+          <w:rFonts w:hint="cs"/>
+          <w:rtl/>
+        </w:rPr>
+        <w:t xml:space="preserve">מהערך </w:t>
+      </w:r>
+      <w:r>
+        <w:rPr>
+          <w:rFonts w:hint="cs"/>
+        </w:rPr>
+        <w:t>L</w:t>
+      </w:r>
+      <w:r>
+        <w:rPr>
+          <w:rFonts w:hint="cs"/>
+          <w:rtl/>
+        </w:rPr>
+        <w:t xml:space="preserve">=8 יש מקרים בהם </w:t>
+      </w:r>
+      <w:r>
+        <w:rPr>
+          <w:rFonts w:hint="cs"/>
+          <w:rtl/>
+        </w:rPr>
+        <w:t>אחוז המאמינים היה גם במגמת ירידה</w:t>
+      </w:r>
+      <w:r>
+        <w:rPr>
+          <w:rFonts w:hint="cs"/>
+          <w:rtl/>
+        </w:rPr>
+        <w:t>.</w:t>
+      </w:r>
+    </w:p>
+    <w:p>
+      <w:pPr>
+        <w:pStyle w:val="ListParagraph"/>
+        <w:rPr>
+          <w:rtl/>
+        </w:rPr>
+      </w:pPr>
+      <w:r>
+        <w:rPr>
+          <w:rFonts w:hint="cs"/>
+          <w:rtl/>
+        </w:rPr>
+        <w:t>עבור</w:t>
+      </w:r>
+      <w:r>
+        <w:rPr>
+          <w:rFonts w:hint="cs"/>
+          <w:rtl/>
+        </w:rPr>
+        <w:t xml:space="preserve"> הערך </w:t>
+      </w:r>
+      <w:r>
+        <w:rPr>
+          <w:rFonts w:hint="cs"/>
+        </w:rPr>
+        <w:t>L</w:t>
+      </w:r>
+      <w:r>
+        <w:rPr>
+          <w:rFonts w:hint="cs"/>
+          <w:rtl/>
+        </w:rPr>
+        <w:t>=5 קצב ההתפשטות הוא במגמה לוגריתמית בממוצע.</w:t>
+      </w:r>
+    </w:p>
+    <w:p>
+      <w:pPr>
+        <w:pStyle w:val="ListParagraph"/>
+        <w:rPr>
+          <w:rtl/>
+        </w:rPr>
+      </w:pPr>
+      <w:r>
+        <w:rPr>
+          <w:rFonts w:hint="cs"/>
+          <w:rtl/>
+        </w:rPr>
+        <w:t xml:space="preserve">עבור הערך </w:t>
+      </w:r>
+      <w:r>
+        <w:rPr>
+          <w:rFonts w:hint="cs"/>
+        </w:rPr>
+        <w:t>L</w:t>
+      </w:r>
+      <w:r>
+        <w:rPr>
+          <w:rFonts w:hint="cs"/>
+          <w:rtl/>
+        </w:rPr>
+        <w:t>=3 ומטה כבר ניתן לראות שקצב ההתפשטות של השמועה היא יותר מהירה ובקצב "סביר" (מגמה לינארית).</w:t>
+      </w:r>
+    </w:p>
+    <w:p>
+      <w:pPr>
+        <w:pStyle w:val="ListParagraph"/>
+        <w:rPr>
+          <w:rtl/>
+        </w:rPr>
+      </w:pPr>
+    </w:p>
+    <w:p>
+      <w:pPr>
+        <w:pStyle w:val="ListParagraph"/>
+        <w:rPr>
+          <w:rtl/>
+        </w:rPr>
+      </w:pPr>
+      <w:r>
+        <w:rPr>
+          <w:rFonts w:hint="cs"/>
+          <w:rtl/>
+        </w:rPr>
+        <w:t xml:space="preserve">לכן, עבור התפשטות בקצב סביר </w:t>
+      </w:r>
+      <w:r>
+        <w:rPr>
+          <w:rtl/>
+        </w:rPr>
+        <w:t>–</w:t>
+      </w:r>
+      <w:r>
+        <w:rPr>
+          <w:rFonts w:hint="cs"/>
+          <w:rtl/>
+        </w:rPr>
+        <w:t xml:space="preserve"> נרצה לבחור בערך </w:t>
+      </w:r>
+      <w:r>
+        <w:rPr>
+          <w:rFonts w:hint="cs"/>
+        </w:rPr>
+        <w:t>L</w:t>
+      </w:r>
+      <w:r>
+        <w:rPr>
+          <w:rFonts w:hint="cs"/>
+          <w:rtl/>
+        </w:rPr>
+        <w:t xml:space="preserve">=2 או 3 </w:t>
+      </w:r>
+      <w:r>
+        <w:rPr>
+          <w:rFonts w:hint="cs"/>
+          <w:rtl/>
+        </w:rPr>
+        <w:t>כך שיתקבל מגמת התפשטות בקצב לינארי במרבית המקרים</w:t>
+      </w:r>
+      <w:r>
+        <w:rPr>
+          <w:rFonts w:hint="cs"/>
+          <w:rtl/>
+        </w:rPr>
+        <w:t>.</w:t>
+      </w:r>
+    </w:p>
+    <w:p>
+      <w:pPr>
+        <w:pStyle w:val="ListParagraph"/>
+        <w:rPr>
+          <w:rtl/>
+        </w:rPr>
+      </w:pPr>
+    </w:p>
+    <w:p>
+      <w:pPr>
+        <w:pStyle w:val="ListParagraph"/>
+        <w:rPr>
+          <w:rtl/>
+        </w:rPr>
+      </w:pPr>
+      <w:r>
+        <w:rPr>
+          <w:rFonts w:hint="cs"/>
+          <w:rtl/>
+        </w:rPr>
+        <w:t>כעת נחקור את התפשטות השמועה בהינתן שינוי חלוקת האוכלוסייה באחוזים שונים בין ה-</w:t>
+      </w:r>
+      <w:r>
+        <w:rPr>
+          <w:rFonts w:hint="cs"/>
+        </w:rPr>
+        <w:t>S</w:t>
+      </w:r>
+      <w:r>
+        <w:rPr>
+          <w:rFonts w:hint="cs"/>
+          <w:rtl/>
+        </w:rPr>
+        <w:t xml:space="preserve"> השונים:</w:t>
+      </w:r>
+    </w:p>
+    <w:p>
+      <w:pPr>
+        <w:pStyle w:val="ListParagraph"/>
+        <w:rPr>
+          <w:rtl/>
+        </w:rPr>
+      </w:pPr>
+    </w:p>
+    <w:p>
+      <w:pPr>
+        <w:pStyle w:val="ListParagraph"/>
+        <w:rPr>
+          <w:rtl/>
+        </w:rPr>
+      </w:pPr>
       <w:r>
         <w:rPr>
           <w:rFonts w:hint="cs"/>
@@ -1312,13 +2000,19 @@
         <w:rPr>
           <w:u w:val="single"/>
         </w:rPr>
-        <w:t xml:space="preserve">=0.65, </w:t>
-      </w:r>
-      <w:r>
-        <w:rPr>
-          <w:u w:val="single"/>
-        </w:rPr>
-        <w:t xml:space="preserve">L=2, </w:t>
+        <w:t>=0.65</w:t>
+      </w:r>
+      <w:r>
+        <w:rPr>
+          <w:u w:val="single"/>
+        </w:rPr>
+        <w:t>, L=2</w:t>
+      </w:r>
+      <w:r>
+        <w:rPr>
+          <w:u w:val="single"/>
+        </w:rPr>
+        <w:t>,</w:t>
       </w:r>
       <w:r>
         <w:rPr>
@@ -1326,7 +2020,107 @@
           <w:bCs/>
           <w:u w:val="single"/>
         </w:rPr>
-        <w:t>S1=~0.</w:t>
+        <w:t xml:space="preserve"> S1=~0.2, s2=~0.45, S3 =~0.25, S4=~0.1</w:t>
+      </w:r>
+      <w:r>
+        <w:rPr>
+          <w:rFonts w:hint="cs"/>
+          <w:rtl/>
+        </w:rPr>
+        <w:t>:</w:t>
+      </w:r>
+    </w:p>
+    <w:p>
+      <w:pPr>
+        <w:pStyle w:val="ListParagraph"/>
+        <w:rPr>
+          <w:rtl/>
+        </w:rPr>
+      </w:pPr>
+      <w:r>
+        <w:rPr>
+          <w:rFonts w:cs="Arial"/>
+          <w:noProof/>
+          <w:rtl/>
+        </w:rPr>
+        <w:drawing>
+          <wp:inline distT="0" distB="0" distL="0" distR="0" wp14:anchorId="4C2DC8EC" wp14:editId="1381D623">
+            <wp:extent cx="3718631" cy="2753249"/>
+            <wp:effectExtent l="0" t="0" r="0" b="9525"/>
+            <wp:docPr id="495121542" name="Picture 495121542" descr="Chart, histogram&#10;&#10;Description automatically generated"/>
+            <wp:cNvGraphicFramePr>
+              <a:graphicFrameLocks xmlns:a="http://schemas.openxmlformats.org/drawingml/2006/main" noChangeAspect="1"/>
+            </wp:cNvGraphicFramePr>
+            <a:graphic xmlns:a="http://schemas.openxmlformats.org/drawingml/2006/main">
+              <a:graphicData uri="http://schemas.openxmlformats.org/drawingml/2006/picture">
+                <pic:pic xmlns:pic="http://schemas.openxmlformats.org/drawingml/2006/picture">
+                  <pic:nvPicPr>
+                    <pic:cNvPr id="1442075703" name="Picture 1" descr="Chart, histogram&#10;&#10;Description automatically generated"/>
+                    <pic:cNvPicPr/>
+                  </pic:nvPicPr>
+                  <pic:blipFill rotWithShape="1">
+                    <a:blip r:embed="rId8"/>
+                    <a:srcRect t="9410" r="8228"/>
+                    <a:stretch/>
+                  </pic:blipFill>
+                  <pic:spPr bwMode="auto">
+                    <a:xfrm>
+                      <a:off x="0" y="0"/>
+                      <a:ext cx="3762532" cy="2785753"/>
+                    </a:xfrm>
+                    <a:prstGeom prst="rect">
+                      <a:avLst/>
+                    </a:prstGeom>
+                    <a:ln>
+                      <a:noFill/>
+                    </a:ln>
+                    <a:extLst>
+                      <a:ext uri="{53640926-AAD7-44D8-BBD7-CCE9431645EC}">
+                        <a14:shadowObscured xmlns:a14="http://schemas.microsoft.com/office/drawing/2010/main"/>
+                      </a:ext>
+                    </a:extLst>
+                  </pic:spPr>
+                </pic:pic>
+              </a:graphicData>
+            </a:graphic>
+          </wp:inline>
+        </w:drawing>
+      </w:r>
+    </w:p>
+    <w:p>
+      <w:pPr>
+        <w:pStyle w:val="ListParagraph"/>
+        <w:rPr>
+          <w:rFonts w:hint="cs"/>
+          <w:rtl/>
+        </w:rPr>
+      </w:pPr>
+    </w:p>
+    <w:p>
+      <w:pPr>
+        <w:pStyle w:val="ListParagraph"/>
+        <w:rPr>
+          <w:rtl/>
+        </w:rPr>
+      </w:pPr>
+      <w:r>
+        <w:rPr>
+          <w:rFonts w:hint="cs"/>
+          <w:u w:val="single"/>
+        </w:rPr>
+        <w:t>P</w:t>
+      </w:r>
+      <w:r>
+        <w:rPr>
+          <w:u w:val="single"/>
+        </w:rPr>
+        <w:t xml:space="preserve">=0.65, </w:t>
+      </w:r>
+      <w:r>
+        <w:rPr>
+          <w:u w:val="single"/>
+        </w:rPr>
+        <w:t xml:space="preserve">L=2, </w:t>
       </w:r>
       <w:r>
         <w:rPr>
@@ -1334,7 +2128,7 @@
           <w:bCs/>
           <w:u w:val="single"/>
         </w:rPr>
-        <w:t>25</w:t>
+        <w:t>S1=~0.25, s2=~0.25, S3 =~0.25, S4=~0.2</w:t>
       </w:r>
       <w:r>
         <w:rPr>
@@ -1342,30 +2136,6 @@
           <w:bCs/>
           <w:u w:val="single"/>
         </w:rPr>
-        <w:t>, s2=~0.25, S3 =~0.</w:t>
-      </w:r>
-      <w:r>
-        <w:rPr>
-          <w:b/>
-          <w:bCs/>
-          <w:u w:val="single"/>
-        </w:rPr>
-        <w:t>2</w:t>
-      </w:r>
-      <w:r>
-        <w:rPr>
-          <w:b/>
-          <w:bCs/>
-          <w:u w:val="single"/>
-        </w:rPr>
-        <w:t>5, S4=~0.2</w:t>
-      </w:r>
-      <w:r>
-        <w:rPr>
-          <w:b/>
-          <w:bCs/>
-          <w:u w:val="single"/>
-        </w:rPr>
         <w:t>5</w:t>
       </w:r>
       <w:r>
@@ -1386,6 +2156,7 @@
       <w:r>
         <w:rPr>
           <w:rFonts w:cs="Arial"/>
+          <w:noProof/>
           <w:rtl/>
         </w:rPr>
         <w:drawing>
@@ -1404,7 +2175,7 @@
                     <pic:cNvPicPr/>
                   </pic:nvPicPr>
                   <pic:blipFill rotWithShape="1">
-                    <a:blip r:embed="rId12"/>
+                    <a:blip r:embed="rId13"/>
                     <a:srcRect t="10347" r="7790"/>
                     <a:stretch/>
                   </pic:blipFill>
@@ -1442,9 +2213,32 @@
       <w:r>
         <w:rPr>
           <w:rFonts w:hint="cs"/>
-          <w:u w:val="single"/>
-        </w:rPr>
-        <w:lastRenderedPageBreak/>
+          <w:rtl/>
+        </w:rPr>
+        <w:t>עבור הקו הכתום החל מתחילת ההרצה השמועה לא הצליחה להתפשט ולכן נעלמה, אך נבחר להתעלם ממקרה זה כי הוא מאוד קיצוני לעומת שאר הניסויים ולכן לא ניתן להכליל באמצעותו את הערכים.</w:t>
+      </w:r>
+    </w:p>
+    <w:p>
+      <w:pPr>
+        <w:pStyle w:val="ListParagraph"/>
+        <w:rPr>
+          <w:rFonts w:hint="cs"/>
+          <w:rtl/>
+        </w:rPr>
+      </w:pPr>
+    </w:p>
+    <w:p>
+      <w:pPr>
+        <w:pStyle w:val="ListParagraph"/>
+        <w:rPr>
+          <w:rtl/>
+        </w:rPr>
+      </w:pPr>
+      <w:r>
+        <w:rPr>
+          <w:rFonts w:hint="cs"/>
+          <w:u w:val="single"/>
+        </w:rPr>
         <w:t>P</w:t>
       </w:r>
       <w:r>
@@ -1471,63 +2265,7 @@
           <w:bCs/>
           <w:u w:val="single"/>
         </w:rPr>
-        <w:t xml:space="preserve"> S1=~0.</w:t>
-      </w:r>
-      <w:r>
-        <w:rPr>
-          <w:b/>
-          <w:bCs/>
-          <w:u w:val="single"/>
-        </w:rPr>
-        <w:t>3</w:t>
-      </w:r>
-      <w:r>
-        <w:rPr>
-          <w:b/>
-          <w:bCs/>
-          <w:u w:val="single"/>
-        </w:rPr>
-        <w:t>5, s2=~0.</w:t>
-      </w:r>
-      <w:r>
-        <w:rPr>
-          <w:b/>
-          <w:bCs/>
-          <w:u w:val="single"/>
-        </w:rPr>
-        <w:t>4</w:t>
-      </w:r>
-      <w:r>
-        <w:rPr>
-          <w:b/>
-          <w:bCs/>
-          <w:u w:val="single"/>
-        </w:rPr>
-        <w:t>5, S3 =~0.</w:t>
-      </w:r>
-      <w:r>
-        <w:rPr>
-          <w:b/>
-          <w:bCs/>
-          <w:u w:val="single"/>
-        </w:rPr>
-        <w:t>1</w:t>
-      </w:r>
-      <w:r>
-        <w:rPr>
-          <w:b/>
-          <w:bCs/>
-          <w:u w:val="single"/>
-        </w:rPr>
-        <w:t>, S4=~0.</w:t>
-      </w:r>
-      <w:r>
-        <w:rPr>
-          <w:b/>
-          <w:bCs/>
-          <w:u w:val="single"/>
-        </w:rPr>
-        <w:t>1</w:t>
+        <w:t xml:space="preserve"> S1=~0.35, s2=~0.45, S3 =~0.1, S4=~0.1</w:t>
       </w:r>
       <w:r>
         <w:rPr>
@@ -1541,14 +2279,16 @@
       <w:pPr>
         <w:pStyle w:val="ListParagraph"/>
         <w:rPr>
-          <w:rFonts w:hint="cs"/>
+          <w:rtl/>
         </w:rPr>
       </w:pPr>
       <w:r>
         <w:rPr>
           <w:rFonts w:cs="Arial"/>
-          <w:rtl/>
-        </w:rPr>
+          <w:noProof/>
+          <w:rtl/>
+        </w:rPr>
+        <w:lastRenderedPageBreak/>
         <w:drawing>
           <wp:inline distT="0" distB="0" distL="0" distR="0" wp14:anchorId="487369AC" wp14:editId="52C84EDE">
             <wp:extent cx="3933515" cy="2858756"/>
@@ -1565,7 +2305,7 @@
                     <pic:cNvPicPr/>
                   </pic:nvPicPr>
                   <pic:blipFill rotWithShape="1">
-                    <a:blip r:embed="rId13"/>
+                    <a:blip r:embed="rId14"/>
                     <a:srcRect t="10922" r="8068"/>
                     <a:stretch/>
                   </pic:blipFill>
@@ -1591,6 +2331,1163 @@
             </a:graphic>
           </wp:inline>
         </w:drawing>
+      </w:r>
+    </w:p>
+    <w:p>
+      <w:pPr>
+        <w:pStyle w:val="ListParagraph"/>
+        <w:rPr>
+          <w:rtl/>
+        </w:rPr>
+      </w:pPr>
+      <w:r>
+        <w:rPr>
+          <w:rFonts w:hint="cs"/>
+          <w:u w:val="single"/>
+          <w:rtl/>
+        </w:rPr>
+        <w:t>השפעת שינוי</w:t>
+      </w:r>
+      <w:r>
+        <w:rPr>
+          <w:rFonts w:hint="cs"/>
+          <w:u w:val="single"/>
+          <w:rtl/>
+        </w:rPr>
+        <w:t xml:space="preserve"> חלוקת האחוזים של שייכות האוכלוסייה בין כל קבוצות רמות הספקנות</w:t>
+      </w:r>
+      <w:r>
+        <w:rPr>
+          <w:rFonts w:hint="cs"/>
+          <w:u w:val="single"/>
+          <w:rtl/>
+        </w:rPr>
+        <w:t xml:space="preserve"> על התפשטות השמועה על פי מה שנלמד מהגרפים</w:t>
+      </w:r>
+      <w:r>
+        <w:rPr>
+          <w:rFonts w:hint="cs"/>
+          <w:rtl/>
+        </w:rPr>
+        <w:t>:</w:t>
+      </w:r>
+    </w:p>
+    <w:p>
+      <w:pPr>
+        <w:pStyle w:val="ListParagraph"/>
+        <w:rPr>
+          <w:rtl/>
+        </w:rPr>
+      </w:pPr>
+    </w:p>
+    <w:p>
+      <w:pPr>
+        <w:pStyle w:val="ListParagraph"/>
+        <w:rPr>
+          <w:rFonts w:hint="cs"/>
+          <w:rtl/>
+        </w:rPr>
+      </w:pPr>
+      <w:r>
+        <w:rPr>
+          <w:rFonts w:hint="cs"/>
+          <w:rtl/>
+        </w:rPr>
+        <w:t xml:space="preserve">אנחנו רואים שמגמת התפשטות השמועה היא </w:t>
+      </w:r>
+      <w:r>
+        <w:rPr>
+          <w:rFonts w:hint="cs"/>
+          <w:rtl/>
+        </w:rPr>
+        <w:t>ב</w:t>
+      </w:r>
+      <w:r>
+        <w:rPr>
+          <w:rFonts w:hint="cs"/>
+          <w:rtl/>
+        </w:rPr>
+        <w:t>מגמת</w:t>
+      </w:r>
+      <w:r>
+        <w:rPr>
+          <w:rFonts w:hint="cs"/>
+          <w:rtl/>
+        </w:rPr>
+        <w:t xml:space="preserve"> עלייה וכאשר אחוז האוכלוסייה שנמצאת ברמת ספקנות נמוכה גדל כך קצב ההתפשטות יגדל גם כן וההפך במקרה של מרבית האוכלוסייה ספקנית במידה גבוהה. </w:t>
+      </w:r>
+    </w:p>
+    <w:p>
+      <w:pPr>
+        <w:pStyle w:val="ListParagraph"/>
+        <w:rPr>
+          <w:rtl/>
+        </w:rPr>
+      </w:pPr>
+    </w:p>
+    <w:p>
+      <w:pPr>
+        <w:pStyle w:val="ListParagraph"/>
+        <w:rPr>
+          <w:rtl/>
+        </w:rPr>
+      </w:pPr>
+      <w:r>
+        <w:rPr>
+          <w:rFonts w:hint="cs"/>
+          <w:rtl/>
+        </w:rPr>
+        <w:t>נשים לב שעבור הערכים</w:t>
+      </w:r>
+      <w:r>
+        <w:rPr>
+          <w:rFonts w:hint="cs"/>
+          <w:rtl/>
+        </w:rPr>
+        <w:t xml:space="preserve"> </w:t>
+      </w:r>
+      <w:r>
+        <w:rPr>
+          <w:u w:val="single"/>
+        </w:rPr>
+        <w:t xml:space="preserve"> S1=~0.35, s2=~0.45, S3 =~0.1, S4=~0.1</w:t>
+      </w:r>
+      <w:r>
+        <w:rPr>
+          <w:rFonts w:hint="cs"/>
+          <w:rtl/>
+        </w:rPr>
+        <w:t xml:space="preserve"> קצב התפשטות השמועה מאוד גבוה (כי מרבית האוכלוסייה אינה ספקנית מידי) </w:t>
+      </w:r>
+      <w:r>
+        <w:rPr>
+          <w:rtl/>
+        </w:rPr>
+        <w:t>–</w:t>
+      </w:r>
+      <w:r>
+        <w:rPr>
+          <w:rFonts w:hint="cs"/>
+          <w:rtl/>
+        </w:rPr>
+        <w:t xml:space="preserve"> כך שאחוז המאמינים גדל באופן אקספוננציאלי.</w:t>
+      </w:r>
+    </w:p>
+    <w:p>
+      <w:pPr>
+        <w:pStyle w:val="ListParagraph"/>
+        <w:rPr>
+          <w:rtl/>
+        </w:rPr>
+      </w:pPr>
+    </w:p>
+    <w:p>
+      <w:pPr>
+        <w:pStyle w:val="ListParagraph"/>
+        <w:rPr>
+          <w:rFonts w:hint="cs"/>
+          <w:rtl/>
+        </w:rPr>
+      </w:pPr>
+      <w:r>
+        <w:rPr>
+          <w:rFonts w:hint="cs"/>
+          <w:rtl/>
+        </w:rPr>
+        <w:t xml:space="preserve">אך עבור הערכים </w:t>
+      </w:r>
+      <w:r>
+        <w:t>S1=~0.2, s2=~0.45, S3 =~0.25, S4=~0.1</w:t>
+      </w:r>
+      <w:r>
+        <w:rPr>
+          <w:rFonts w:hint="cs"/>
+          <w:rtl/>
+        </w:rPr>
+        <w:t xml:space="preserve"> קיבלנו קצב התפשטות סביר ובמגמה לינארית ולכן נרצה לבחור בערכים אלו.</w:t>
+      </w:r>
+    </w:p>
+    <w:p>
+      <w:pPr>
+        <w:pStyle w:val="ListParagraph"/>
+        <w:rPr>
+          <w:rtl/>
+        </w:rPr>
+      </w:pPr>
+    </w:p>
+    <w:p>
+      <w:pPr>
+        <w:pStyle w:val="ListParagraph"/>
+        <w:rPr>
+          <w:rFonts w:hint="cs"/>
+          <w:rtl/>
+        </w:rPr>
+      </w:pPr>
+    </w:p>
+    <w:p>
+      <w:pPr>
+        <w:pStyle w:val="ListParagraph"/>
+        <w:numPr>
+          <w:ilvl w:val="0"/>
+          <w:numId w:val="1"/>
+        </w:numPr>
+        <w:ind w:hanging="1414"/>
+      </w:pPr>
+      <w:r>
+        <w:rPr>
+          <w:rFonts w:hint="cs"/>
+          <w:rtl/>
+        </w:rPr>
+        <w:t>על מנת לשנות את התנהגות הרשת כך שנקבל ששמועות יתפשטו באופן איטי, נגדיר את הלוח כך שנבחר למקם את קבוצת 1</w:t>
+      </w:r>
+      <w:r>
+        <w:rPr>
+          <w:rFonts w:hint="cs"/>
+        </w:rPr>
+        <w:t>S</w:t>
+      </w:r>
+      <w:r>
+        <w:rPr>
+          <w:rFonts w:hint="cs"/>
+          <w:rtl/>
+        </w:rPr>
+        <w:t xml:space="preserve"> בשוליים (מעטפת הלוח) ובצורה מבודדת כך שלאדם מ1</w:t>
+      </w:r>
+      <w:r>
+        <w:rPr>
+          <w:rFonts w:hint="cs"/>
+        </w:rPr>
+        <w:t>S</w:t>
+      </w:r>
+      <w:r>
+        <w:rPr>
+          <w:rFonts w:hint="cs"/>
+          <w:rtl/>
+        </w:rPr>
+        <w:t xml:space="preserve"> אין שכן נוסף מ1</w:t>
+      </w:r>
+      <w:r>
+        <w:rPr>
+          <w:rFonts w:hint="cs"/>
+        </w:rPr>
+        <w:t>S</w:t>
+      </w:r>
+      <w:r>
+        <w:rPr>
+          <w:rFonts w:hint="cs"/>
+          <w:rtl/>
+        </w:rPr>
+        <w:t xml:space="preserve"> או מ2</w:t>
+      </w:r>
+      <w:r>
+        <w:rPr>
+          <w:rFonts w:hint="cs"/>
+        </w:rPr>
+        <w:t>S</w:t>
+      </w:r>
+      <w:r>
+        <w:rPr>
+          <w:rFonts w:hint="cs"/>
+          <w:rtl/>
+        </w:rPr>
+        <w:t xml:space="preserve"> ואת מרכז הלוח נמלא בשאר האוכלוסייה, כלומר מקבוצות </w:t>
+      </w:r>
+      <w:r>
+        <w:rPr>
+          <w:rFonts w:hint="cs"/>
+        </w:rPr>
+        <w:t>S</w:t>
+      </w:r>
+      <w:r>
+        <w:rPr>
+          <w:rFonts w:hint="cs"/>
+          <w:rtl/>
+        </w:rPr>
+        <w:t>3 ו</w:t>
+      </w:r>
+      <w:r>
+        <w:rPr>
+          <w:rFonts w:hint="cs"/>
+        </w:rPr>
+        <w:t>S</w:t>
+      </w:r>
+      <w:r>
+        <w:rPr>
+          <w:rFonts w:hint="cs"/>
+          <w:rtl/>
+        </w:rPr>
+        <w:t>4.</w:t>
+      </w:r>
+    </w:p>
+    <w:p>
+      <w:pPr>
+        <w:pStyle w:val="ListParagraph"/>
+        <w:rPr>
+          <w:rtl/>
+        </w:rPr>
+      </w:pPr>
+    </w:p>
+    <w:p>
+      <w:pPr>
+        <w:pStyle w:val="ListParagraph"/>
+        <w:rPr>
+          <w:rtl/>
+        </w:rPr>
+      </w:pPr>
+      <w:r>
+        <w:rPr>
+          <w:rFonts w:hint="cs"/>
+          <w:rtl/>
+        </w:rPr>
+        <w:t>נממש את זה בקוד</w:t>
+      </w:r>
+      <w:r>
+        <w:rPr>
+          <w:rFonts w:hint="cs"/>
+          <w:rtl/>
+        </w:rPr>
+        <w:t xml:space="preserve"> (על מנת להריץ את האופציה הזאת יש לבחור 0 עבור </w:t>
+      </w:r>
+      <w:r>
+        <w:t>random board</w:t>
+      </w:r>
+      <w:r>
+        <w:rPr>
+          <w:rFonts w:hint="cs"/>
+          <w:rtl/>
+        </w:rPr>
+        <w:t xml:space="preserve">). </w:t>
+      </w:r>
+    </w:p>
+    <w:p>
+      <w:pPr>
+        <w:pStyle w:val="ListParagraph"/>
+        <w:rPr>
+          <w:rtl/>
+        </w:rPr>
+      </w:pPr>
+      <w:r>
+        <w:rPr>
+          <w:rFonts w:hint="cs"/>
+          <w:rtl/>
+        </w:rPr>
+        <w:t>במהלך ריצה של לוח לא רנדומלי צבענו את הקבוצות השונות בצבעים אחרים מריצה רגילה כך:</w:t>
+      </w:r>
+    </w:p>
+    <w:p>
+      <w:pPr>
+        <w:pStyle w:val="ListParagraph"/>
+        <w:rPr>
+          <w:rtl/>
+        </w:rPr>
+      </w:pPr>
+      <w:r>
+        <w:rPr>
+          <w:rFonts w:hint="cs"/>
+          <w:rtl/>
+        </w:rPr>
+        <w:t>מי שהתחיל להאמין בשמועה צבוע באדום. מי שכבר מאמין בשמועה מדור קודם עד שיוכל להדביק שוב (ואז הופך ללבן):</w:t>
+      </w:r>
+    </w:p>
+    <w:p>
+      <w:pPr>
+        <w:pStyle w:val="ListParagraph"/>
+        <w:rPr>
+          <w:rtl/>
+        </w:rPr>
+      </w:pPr>
+      <w:r>
+        <w:rPr>
+          <w:rFonts w:hint="cs"/>
+          <w:rtl/>
+        </w:rPr>
+        <w:t xml:space="preserve">כחול </w:t>
+      </w:r>
+      <w:r>
+        <w:rPr>
+          <w:rtl/>
+        </w:rPr>
+        <w:t>–</w:t>
+      </w:r>
+      <w:r>
+        <w:rPr>
+          <w:rFonts w:hint="cs"/>
+          <w:rtl/>
+        </w:rPr>
+        <w:t xml:space="preserve"> שייך ל-1</w:t>
+      </w:r>
+      <w:r>
+        <w:rPr>
+          <w:rFonts w:hint="cs"/>
+        </w:rPr>
+        <w:t>S</w:t>
+      </w:r>
+    </w:p>
+    <w:p>
+      <w:pPr>
+        <w:pStyle w:val="ListParagraph"/>
+        <w:rPr>
+          <w:rtl/>
+        </w:rPr>
+      </w:pPr>
+      <w:r>
+        <w:rPr>
+          <w:rFonts w:hint="cs"/>
+          <w:rtl/>
+        </w:rPr>
+        <w:t xml:space="preserve">וורוד </w:t>
+      </w:r>
+      <w:r>
+        <w:rPr>
+          <w:rtl/>
+        </w:rPr>
+        <w:t>–</w:t>
+      </w:r>
+      <w:r>
+        <w:rPr>
+          <w:rFonts w:hint="cs"/>
+          <w:rtl/>
+        </w:rPr>
+        <w:t xml:space="preserve"> שייך ל2</w:t>
+      </w:r>
+      <w:r>
+        <w:rPr>
+          <w:rFonts w:hint="cs"/>
+        </w:rPr>
+        <w:t>S</w:t>
+      </w:r>
+    </w:p>
+    <w:p>
+      <w:pPr>
+        <w:pStyle w:val="ListParagraph"/>
+        <w:rPr>
+          <w:rtl/>
+        </w:rPr>
+      </w:pPr>
+      <w:r>
+        <w:rPr>
+          <w:rFonts w:hint="cs"/>
+          <w:rtl/>
+        </w:rPr>
+        <w:t xml:space="preserve">כתום </w:t>
+      </w:r>
+      <w:r>
+        <w:rPr>
+          <w:rtl/>
+        </w:rPr>
+        <w:t>–</w:t>
+      </w:r>
+      <w:r>
+        <w:rPr>
+          <w:rFonts w:hint="cs"/>
+          <w:rtl/>
+        </w:rPr>
+        <w:t xml:space="preserve"> שייך ל3</w:t>
+      </w:r>
+      <w:r>
+        <w:rPr>
+          <w:rFonts w:hint="cs"/>
+        </w:rPr>
+        <w:t>S</w:t>
+      </w:r>
+    </w:p>
+    <w:p>
+      <w:pPr>
+        <w:pStyle w:val="ListParagraph"/>
+        <w:rPr>
+          <w:rtl/>
+        </w:rPr>
+      </w:pPr>
+      <w:r>
+        <w:rPr>
+          <w:rFonts w:hint="cs"/>
+          <w:rtl/>
+        </w:rPr>
+        <w:t xml:space="preserve">צהוב </w:t>
+      </w:r>
+      <w:r>
+        <w:rPr>
+          <w:rtl/>
+        </w:rPr>
+        <w:t>–</w:t>
+      </w:r>
+      <w:r>
+        <w:rPr>
+          <w:rFonts w:hint="cs"/>
+          <w:rtl/>
+        </w:rPr>
+        <w:t xml:space="preserve"> שייך ל4</w:t>
+      </w:r>
+      <w:r>
+        <w:rPr>
+          <w:rFonts w:hint="cs"/>
+        </w:rPr>
+        <w:t>S</w:t>
+      </w:r>
+    </w:p>
+    <w:p>
+      <w:pPr>
+        <w:pStyle w:val="ListParagraph"/>
+        <w:rPr>
+          <w:rtl/>
+        </w:rPr>
+      </w:pPr>
+    </w:p>
+    <w:p>
+      <w:pPr>
+        <w:pStyle w:val="ListParagraph"/>
+        <w:rPr>
+          <w:rtl/>
+        </w:rPr>
+      </w:pPr>
+      <w:r>
+        <w:rPr>
+          <w:rtl/>
+        </w:rPr>
+        <w:br/>
+      </w:r>
+      <w:r>
+        <w:rPr>
+          <w:rtl/>
+        </w:rPr>
+        <w:br/>
+      </w:r>
+      <w:r>
+        <w:rPr>
+          <w:rtl/>
+        </w:rPr>
+        <w:br/>
+      </w:r>
+      <w:r>
+        <w:rPr>
+          <w:rFonts w:hint="cs"/>
+          <w:rtl/>
+        </w:rPr>
+        <w:lastRenderedPageBreak/>
+        <w:t xml:space="preserve">עבור ריצה של הערכים </w:t>
+      </w:r>
+      <w:r>
+        <w:rPr>
+          <w:rFonts w:hint="cs"/>
+        </w:rPr>
+        <w:t>P</w:t>
+      </w:r>
+      <w:r>
+        <w:rPr>
+          <w:rFonts w:hint="cs"/>
+          <w:rtl/>
+        </w:rPr>
+        <w:t xml:space="preserve">=0.65, </w:t>
+      </w:r>
+      <w:r>
+        <w:rPr>
+          <w:rFonts w:hint="cs"/>
+        </w:rPr>
+        <w:t>L</w:t>
+      </w:r>
+      <w:r>
+        <w:rPr>
+          <w:rFonts w:hint="cs"/>
+          <w:rtl/>
+        </w:rPr>
+        <w:t xml:space="preserve">=2, </w:t>
+      </w:r>
+      <w:r>
+        <w:t>S1=~0.35, s2=~0.45, S3 =~0.1, S4=~0.1</w:t>
+      </w:r>
+      <w:r>
+        <w:rPr>
+          <w:rFonts w:hint="cs"/>
+          <w:rtl/>
+        </w:rPr>
+        <w:t xml:space="preserve"> (אותם ערכים שבחרנו על פי סעיף א'),</w:t>
+      </w:r>
+      <w:r>
+        <w:rPr>
+          <w:rtl/>
+        </w:rPr>
+        <w:br/>
+      </w:r>
+      <w:r>
+        <w:rPr>
+          <w:rFonts w:hint="cs"/>
+          <w:rtl/>
+        </w:rPr>
+        <w:t>במקום הגרף :</w:t>
+      </w:r>
+    </w:p>
+    <w:p>
+      <w:pPr>
+        <w:pStyle w:val="ListParagraph"/>
+        <w:rPr>
+          <w:rtl/>
+        </w:rPr>
+      </w:pPr>
+      <w:r>
+        <w:rPr>
+          <w:rFonts w:cs="Arial"/>
+          <w:noProof/>
+          <w:rtl/>
+        </w:rPr>
+        <w:drawing>
+          <wp:inline distT="0" distB="0" distL="0" distR="0" wp14:anchorId="5B8510B2" wp14:editId="1ADE55E8">
+            <wp:extent cx="3718631" cy="2753249"/>
+            <wp:effectExtent l="0" t="0" r="0" b="9525"/>
+            <wp:docPr id="667244803" name="Picture 667244803" descr="Chart, histogram&#10;&#10;Description automatically generated"/>
+            <wp:cNvGraphicFramePr>
+              <a:graphicFrameLocks xmlns:a="http://schemas.openxmlformats.org/drawingml/2006/main" noChangeAspect="1"/>
+            </wp:cNvGraphicFramePr>
+            <a:graphic xmlns:a="http://schemas.openxmlformats.org/drawingml/2006/main">
+              <a:graphicData uri="http://schemas.openxmlformats.org/drawingml/2006/picture">
+                <pic:pic xmlns:pic="http://schemas.openxmlformats.org/drawingml/2006/picture">
+                  <pic:nvPicPr>
+                    <pic:cNvPr id="1442075703" name="Picture 1" descr="Chart, histogram&#10;&#10;Description automatically generated"/>
+                    <pic:cNvPicPr/>
+                  </pic:nvPicPr>
+                  <pic:blipFill rotWithShape="1">
+                    <a:blip r:embed="rId8"/>
+                    <a:srcRect t="9410" r="8228"/>
+                    <a:stretch/>
+                  </pic:blipFill>
+                  <pic:spPr bwMode="auto">
+                    <a:xfrm>
+                      <a:off x="0" y="0"/>
+                      <a:ext cx="3762532" cy="2785753"/>
+                    </a:xfrm>
+                    <a:prstGeom prst="rect">
+                      <a:avLst/>
+                    </a:prstGeom>
+                    <a:ln>
+                      <a:noFill/>
+                    </a:ln>
+                    <a:extLst>
+                      <a:ext uri="{53640926-AAD7-44D8-BBD7-CCE9431645EC}">
+                        <a14:shadowObscured xmlns:a14="http://schemas.microsoft.com/office/drawing/2010/main"/>
+                      </a:ext>
+                    </a:extLst>
+                  </pic:spPr>
+                </pic:pic>
+              </a:graphicData>
+            </a:graphic>
+          </wp:inline>
+        </w:drawing>
+      </w:r>
+    </w:p>
+    <w:p>
+      <w:pPr>
+        <w:pStyle w:val="ListParagraph"/>
+        <w:rPr>
+          <w:rtl/>
+        </w:rPr>
+      </w:pPr>
+      <w:r>
+        <w:rPr>
+          <w:rFonts w:hint="cs"/>
+          <w:rtl/>
+        </w:rPr>
+        <w:t xml:space="preserve"> קיבלנו את הגרף הבא:</w:t>
+      </w:r>
+    </w:p>
+    <w:p>
+      <w:pPr>
+        <w:pStyle w:val="ListParagraph"/>
+        <w:rPr>
+          <w:rtl/>
+        </w:rPr>
+      </w:pPr>
+      <w:r>
+        <w:rPr>
+          <w:rFonts w:cs="Arial"/>
+          <w:rtl/>
+        </w:rPr>
+        <w:drawing>
+          <wp:inline distT="0" distB="0" distL="0" distR="0" wp14:anchorId="3B62F63E" wp14:editId="4725AB20">
+            <wp:extent cx="3618224" cy="2657475"/>
+            <wp:effectExtent l="0" t="0" r="1905" b="0"/>
+            <wp:docPr id="709933701" name="Picture 1" descr="Chart, line chart, histogram&#10;&#10;Description automatically generated"/>
+            <wp:cNvGraphicFramePr>
+              <a:graphicFrameLocks xmlns:a="http://schemas.openxmlformats.org/drawingml/2006/main" noChangeAspect="1"/>
+            </wp:cNvGraphicFramePr>
+            <a:graphic xmlns:a="http://schemas.openxmlformats.org/drawingml/2006/main">
+              <a:graphicData uri="http://schemas.openxmlformats.org/drawingml/2006/picture">
+                <pic:pic xmlns:pic="http://schemas.openxmlformats.org/drawingml/2006/picture">
+                  <pic:nvPicPr>
+                    <pic:cNvPr id="709933701" name="Picture 1" descr="Chart, line chart, histogram&#10;&#10;Description automatically generated"/>
+                    <pic:cNvPicPr/>
+                  </pic:nvPicPr>
+                  <pic:blipFill rotWithShape="1">
+                    <a:blip r:embed="rId15"/>
+                    <a:srcRect t="10332" r="8428"/>
+                    <a:stretch/>
+                  </pic:blipFill>
+                  <pic:spPr bwMode="auto">
+                    <a:xfrm>
+                      <a:off x="0" y="0"/>
+                      <a:ext cx="3644032" cy="2676430"/>
+                    </a:xfrm>
+                    <a:prstGeom prst="rect">
+                      <a:avLst/>
+                    </a:prstGeom>
+                    <a:ln>
+                      <a:noFill/>
+                    </a:ln>
+                    <a:extLst>
+                      <a:ext uri="{53640926-AAD7-44D8-BBD7-CCE9431645EC}">
+                        <a14:shadowObscured xmlns:a14="http://schemas.microsoft.com/office/drawing/2010/main"/>
+                      </a:ext>
+                    </a:extLst>
+                  </pic:spPr>
+                </pic:pic>
+              </a:graphicData>
+            </a:graphic>
+          </wp:inline>
+        </w:drawing>
+      </w:r>
+    </w:p>
+    <w:p>
+      <w:pPr>
+        <w:pStyle w:val="ListParagraph"/>
+        <w:rPr>
+          <w:rtl/>
+        </w:rPr>
+      </w:pPr>
+    </w:p>
+    <w:p>
+      <w:pPr>
+        <w:pStyle w:val="ListParagraph"/>
+        <w:rPr>
+          <w:rtl/>
+        </w:rPr>
+      </w:pPr>
+      <w:r>
+        <w:rPr>
+          <w:rFonts w:hint="cs"/>
+          <w:rtl/>
+        </w:rPr>
+        <w:t xml:space="preserve">ניתן לראות שקצב התפשטות השמועה קטן משמעותית מהריצות עם אותם ערכים בלוח הרנדומלי (בערך </w:t>
+      </w:r>
+      <w:r>
+        <w:rPr>
+          <w:rFonts w:hint="cs"/>
+          <w:rtl/>
+        </w:rPr>
+        <w:t>1-</w:t>
+      </w:r>
+      <w:r>
+        <w:rPr>
+          <w:rFonts w:hint="cs"/>
+          <w:rtl/>
+        </w:rPr>
+        <w:t xml:space="preserve">4 אחוז בסעיף </w:t>
+      </w:r>
+      <w:r>
+        <w:rPr>
+          <w:rFonts w:hint="cs"/>
+          <w:rtl/>
+        </w:rPr>
+        <w:t>ב</w:t>
+      </w:r>
+      <w:r>
+        <w:rPr>
+          <w:rFonts w:hint="cs"/>
+          <w:rtl/>
+        </w:rPr>
+        <w:t xml:space="preserve">' לעומת בערך </w:t>
+      </w:r>
+      <w:r>
+        <w:rPr>
+          <w:rFonts w:hint="cs"/>
+          <w:rtl/>
+        </w:rPr>
+        <w:t>10-</w:t>
+      </w:r>
+      <w:r>
+        <w:rPr>
+          <w:rFonts w:hint="cs"/>
+          <w:rtl/>
+        </w:rPr>
+        <w:t xml:space="preserve">20 אחוז בסעיף </w:t>
+      </w:r>
+      <w:r>
+        <w:rPr>
+          <w:rFonts w:hint="cs"/>
+          <w:rtl/>
+        </w:rPr>
+        <w:t>א</w:t>
+      </w:r>
+      <w:r>
+        <w:rPr>
+          <w:rFonts w:hint="cs"/>
+          <w:rtl/>
+        </w:rPr>
+        <w:t xml:space="preserve">') כך שיש מקרים רבים בהם השמועה אף נעלמת </w:t>
+      </w:r>
+      <w:r>
+        <w:rPr>
+          <w:rtl/>
+        </w:rPr>
+        <w:t>–</w:t>
+      </w:r>
+      <w:r>
+        <w:rPr>
+          <w:rFonts w:hint="cs"/>
+          <w:rtl/>
+        </w:rPr>
+        <w:t xml:space="preserve"> כלומר שינוי משמעותי מהלוח הרנדומלי, כנדרש.</w:t>
+      </w:r>
+    </w:p>
+    <w:p>
+      <w:pPr>
+        <w:pStyle w:val="ListParagraph"/>
+        <w:rPr>
+          <w:rtl/>
+        </w:rPr>
+      </w:pPr>
+    </w:p>
+    <w:p>
+      <w:pPr>
+        <w:bidi w:val="0"/>
+        <w:rPr>
+          <w:rtl/>
+        </w:rPr>
+      </w:pPr>
+      <w:r>
+        <w:rPr>
+          <w:rtl/>
+        </w:rPr>
+        <w:br w:type="page"/>
+      </w:r>
+    </w:p>
+    <w:p>
+      <w:pPr>
+        <w:pStyle w:val="ListParagraph"/>
+        <w:rPr>
+          <w:rtl/>
+        </w:rPr>
+      </w:pPr>
+      <w:r>
+        <w:rPr>
+          <w:rFonts w:hint="cs"/>
+          <w:rtl/>
+        </w:rPr>
+        <w:lastRenderedPageBreak/>
+        <w:t xml:space="preserve">בנוסף, הרצנו עם הערכים הבאים </w:t>
+      </w:r>
+      <w:r>
+        <w:rPr>
+          <w:rFonts w:hint="cs"/>
+          <w:u w:val="single"/>
+        </w:rPr>
+        <w:t>P</w:t>
+      </w:r>
+      <w:r>
+        <w:rPr>
+          <w:u w:val="single"/>
+        </w:rPr>
+        <w:t>=0.8,</w:t>
+      </w:r>
+      <w:r>
+        <w:rPr>
+          <w:u w:val="single"/>
+        </w:rPr>
+        <w:t xml:space="preserve"> L=2, S1=~0.</w:t>
+      </w:r>
+      <w:r>
+        <w:rPr>
+          <w:u w:val="single"/>
+        </w:rPr>
+        <w:t>2</w:t>
+      </w:r>
+      <w:r>
+        <w:rPr>
+          <w:u w:val="single"/>
+        </w:rPr>
+        <w:t>, s2=~0.</w:t>
+      </w:r>
+      <w:r>
+        <w:rPr>
+          <w:u w:val="single"/>
+        </w:rPr>
+        <w:t>4</w:t>
+      </w:r>
+      <w:r>
+        <w:rPr>
+          <w:u w:val="single"/>
+        </w:rPr>
+        <w:t>5, S3 =~0.</w:t>
+      </w:r>
+      <w:r>
+        <w:rPr>
+          <w:u w:val="single"/>
+        </w:rPr>
+        <w:t>2</w:t>
+      </w:r>
+      <w:r>
+        <w:rPr>
+          <w:u w:val="single"/>
+        </w:rPr>
+        <w:t>5, S4=~0.</w:t>
+      </w:r>
+      <w:r>
+        <w:rPr>
+          <w:u w:val="single"/>
+        </w:rPr>
+        <w:t>1</w:t>
+      </w:r>
+      <w:r>
+        <w:rPr>
+          <w:rFonts w:hint="cs"/>
+          <w:rtl/>
+        </w:rPr>
+        <w:t>:</w:t>
+      </w:r>
+    </w:p>
+    <w:p>
+      <w:pPr>
+        <w:pStyle w:val="ListParagraph"/>
+        <w:rPr>
+          <w:rFonts w:hint="cs"/>
+          <w:rtl/>
+        </w:rPr>
+      </w:pPr>
+      <w:r>
+        <w:rPr>
+          <w:rFonts w:hint="cs"/>
+          <w:rtl/>
+        </w:rPr>
+        <w:t>כך שבסעיף א קיבלנו את הגרף:</w:t>
+      </w:r>
+    </w:p>
+    <w:p>
+      <w:pPr>
+        <w:pStyle w:val="ListParagraph"/>
+        <w:rPr>
+          <w:rtl/>
+        </w:rPr>
+      </w:pPr>
+      <w:r>
+        <w:rPr>
+          <w:rFonts w:cs="Arial"/>
+          <w:noProof/>
+          <w:rtl/>
+        </w:rPr>
+        <w:drawing>
+          <wp:inline distT="0" distB="0" distL="0" distR="0" wp14:anchorId="6B44BF09" wp14:editId="0E4922D7">
+            <wp:extent cx="4919823" cy="3660829"/>
+            <wp:effectExtent l="0" t="0" r="0" b="0"/>
+            <wp:docPr id="263545921" name="Picture 263545921" descr="Chart, histogram&#10;&#10;Description automatically generated"/>
+            <wp:cNvGraphicFramePr>
+              <a:graphicFrameLocks xmlns:a="http://schemas.openxmlformats.org/drawingml/2006/main" noChangeAspect="1"/>
+            </wp:cNvGraphicFramePr>
+            <a:graphic xmlns:a="http://schemas.openxmlformats.org/drawingml/2006/main">
+              <a:graphicData uri="http://schemas.openxmlformats.org/drawingml/2006/picture">
+                <pic:pic xmlns:pic="http://schemas.openxmlformats.org/drawingml/2006/picture">
+                  <pic:nvPicPr>
+                    <pic:cNvPr id="263545921" name="Picture 263545921" descr="Chart, histogram&#10;&#10;Description automatically generated"/>
+                    <pic:cNvPicPr/>
+                  </pic:nvPicPr>
+                  <pic:blipFill rotWithShape="1">
+                    <a:blip r:embed="rId9"/>
+                    <a:srcRect t="8428" r="7695"/>
+                    <a:stretch/>
+                  </pic:blipFill>
+                  <pic:spPr bwMode="auto">
+                    <a:xfrm>
+                      <a:off x="0" y="0"/>
+                      <a:ext cx="5020537" cy="3735770"/>
+                    </a:xfrm>
+                    <a:prstGeom prst="rect">
+                      <a:avLst/>
+                    </a:prstGeom>
+                    <a:ln>
+                      <a:noFill/>
+                    </a:ln>
+                    <a:extLst>
+                      <a:ext uri="{53640926-AAD7-44D8-BBD7-CCE9431645EC}">
+                        <a14:shadowObscured xmlns:a14="http://schemas.microsoft.com/office/drawing/2010/main"/>
+                      </a:ext>
+                    </a:extLst>
+                  </pic:spPr>
+                </pic:pic>
+              </a:graphicData>
+            </a:graphic>
+          </wp:inline>
+        </w:drawing>
+      </w:r>
+    </w:p>
+    <w:p>
+      <w:pPr>
+        <w:pStyle w:val="ListParagraph"/>
+        <w:rPr>
+          <w:rFonts w:hint="cs"/>
+          <w:rtl/>
+        </w:rPr>
+      </w:pPr>
+      <w:r>
+        <w:rPr>
+          <w:rFonts w:hint="cs"/>
+          <w:rtl/>
+        </w:rPr>
+        <w:t>וכעת עם הלוח הלא רנדומלי קיבלנו את הגרף:</w:t>
+      </w:r>
+    </w:p>
+    <w:p>
+      <w:pPr>
+        <w:pStyle w:val="ListParagraph"/>
+        <w:rPr>
+          <w:rtl/>
+        </w:rPr>
+      </w:pPr>
+    </w:p>
+    <w:p>
+      <w:pPr>
+        <w:pStyle w:val="ListParagraph"/>
+        <w:rPr>
+          <w:rtl/>
+        </w:rPr>
+      </w:pPr>
+      <w:r>
+        <w:rPr>
+          <w:rFonts w:cs="Arial"/>
+          <w:rtl/>
+        </w:rPr>
+        <w:drawing>
+          <wp:inline distT="0" distB="0" distL="0" distR="0" wp14:anchorId="2F7F3E7A" wp14:editId="2C95EDC8">
+            <wp:extent cx="4874895" cy="3550285"/>
+            <wp:effectExtent l="0" t="0" r="1905" b="0"/>
+            <wp:docPr id="1557478013" name="Picture 1" descr="Chart, histogram&#10;&#10;Description automatically generated"/>
+            <wp:cNvGraphicFramePr>
+              <a:graphicFrameLocks xmlns:a="http://schemas.openxmlformats.org/drawingml/2006/main" noChangeAspect="1"/>
+            </wp:cNvGraphicFramePr>
+            <a:graphic xmlns:a="http://schemas.openxmlformats.org/drawingml/2006/main">
+              <a:graphicData uri="http://schemas.openxmlformats.org/drawingml/2006/picture">
+                <pic:pic xmlns:pic="http://schemas.openxmlformats.org/drawingml/2006/picture">
+                  <pic:nvPicPr>
+                    <pic:cNvPr id="1557478013" name="Picture 1" descr="Chart, histogram&#10;&#10;Description automatically generated"/>
+                    <pic:cNvPicPr/>
+                  </pic:nvPicPr>
+                  <pic:blipFill rotWithShape="1">
+                    <a:blip r:embed="rId16"/>
+                    <a:srcRect t="10257" r="7573"/>
+                    <a:stretch/>
+                  </pic:blipFill>
+                  <pic:spPr bwMode="auto">
+                    <a:xfrm>
+                      <a:off x="0" y="0"/>
+                      <a:ext cx="4874895" cy="3550285"/>
+                    </a:xfrm>
+                    <a:prstGeom prst="rect">
+                      <a:avLst/>
+                    </a:prstGeom>
+                    <a:ln>
+                      <a:noFill/>
+                    </a:ln>
+                    <a:extLst>
+                      <a:ext uri="{53640926-AAD7-44D8-BBD7-CCE9431645EC}">
+                        <a14:shadowObscured xmlns:a14="http://schemas.microsoft.com/office/drawing/2010/main"/>
+                      </a:ext>
+                    </a:extLst>
+                  </pic:spPr>
+                </pic:pic>
+              </a:graphicData>
+            </a:graphic>
+          </wp:inline>
+        </w:drawing>
+      </w:r>
+    </w:p>
+    <w:p>
+      <w:pPr>
+        <w:pStyle w:val="ListParagraph"/>
+        <w:rPr>
+          <w:rtl/>
+        </w:rPr>
+      </w:pPr>
+      <w:r>
+        <w:rPr>
+          <w:rFonts w:hint="cs"/>
+          <w:rtl/>
+        </w:rPr>
+        <w:t>ניתן לראות ש</w:t>
+      </w:r>
+      <w:r>
+        <w:rPr>
+          <w:rFonts w:hint="cs"/>
+          <w:rtl/>
+        </w:rPr>
+        <w:t xml:space="preserve">גם במקרה זה </w:t>
+      </w:r>
+      <w:r>
+        <w:rPr>
+          <w:rFonts w:hint="cs"/>
+          <w:rtl/>
+        </w:rPr>
+        <w:t xml:space="preserve">קצב התפשטות השמועה קטן משמעותית מהריצות עם אותם ערכים בלוח הרנדומלי (בערך </w:t>
+      </w:r>
+      <w:r>
+        <w:rPr>
+          <w:rFonts w:hint="cs"/>
+          <w:rtl/>
+        </w:rPr>
+        <w:t>10-17</w:t>
+      </w:r>
+      <w:r>
+        <w:rPr>
+          <w:rFonts w:hint="cs"/>
+          <w:rtl/>
+        </w:rPr>
+        <w:t xml:space="preserve"> אחוז בסעיף ב' לעומת בערך </w:t>
+      </w:r>
+      <w:r>
+        <w:rPr>
+          <w:rFonts w:hint="cs"/>
+          <w:rtl/>
+        </w:rPr>
+        <w:t>15-4</w:t>
+      </w:r>
+      <w:r>
+        <w:rPr>
+          <w:rFonts w:hint="cs"/>
+          <w:rtl/>
+        </w:rPr>
+        <w:t xml:space="preserve">0 אחוז בסעיף א') כך שיש מקרים בהם השמועה אף נעלמת </w:t>
+      </w:r>
+      <w:r>
+        <w:rPr>
+          <w:rtl/>
+        </w:rPr>
+        <w:t>–</w:t>
+      </w:r>
+      <w:r>
+        <w:rPr>
+          <w:rFonts w:hint="cs"/>
+          <w:rtl/>
+        </w:rPr>
+        <w:t xml:space="preserve"> כלומר שינוי משמעותי מהלוח הרנדומלי, כנדרש.</w:t>
+      </w:r>
+    </w:p>
+    <w:p>
+      <w:pPr>
+        <w:pStyle w:val="ListParagraph"/>
+        <w:rPr>
+          <w:rtl/>
+        </w:rPr>
+      </w:pPr>
+    </w:p>
+    <w:p>
+      <w:pPr>
+        <w:pStyle w:val="ListParagraph"/>
+        <w:rPr>
+          <w:rFonts w:hint="cs"/>
+          <w:rtl/>
+        </w:rPr>
+      </w:pPr>
+      <w:r>
+        <w:rPr>
+          <w:rFonts w:hint="cs"/>
+          <w:rtl/>
+        </w:rPr>
+        <w:lastRenderedPageBreak/>
+        <w:t>ולכן הסקנו שהגרף מתפשט יותר לאט באסטרטגיית פיזור האוכלוסייה שהצענו.</w:t>
       </w:r>
     </w:p>
     <w:sectPr>
@@ -2438,4 +4335,16 @@
     </a:ext>
   </a:extLst>
 </a:theme>
+</file>
+
+<file path=customXml/item1.xml><?xml version="1.0" encoding="utf-8"?>
+<b:Sources xmlns:b="http://schemas.openxmlformats.org/officeDocument/2006/bibliography" xmlns="http://schemas.openxmlformats.org/officeDocument/2006/bibliography" SelectedStyle="\APASixthEditionOfficeOnline.xsl" StyleName="APA" Version="6"/>
+</file>
+
+<file path=customXml/itemProps1.xml><?xml version="1.0" encoding="utf-8"?>
+<ds:datastoreItem xmlns:ds="http://schemas.openxmlformats.org/officeDocument/2006/customXml" ds:itemID="{1D8FC192-E076-4309-BB77-4B898DF91C26}">
+  <ds:schemaRefs>
+    <ds:schemaRef ds:uri="http://schemas.openxmlformats.org/officeDocument/2006/bibliography"/>
+  </ds:schemaRefs>
+</ds:datastoreItem>
 </file>
</xml_diff>